<commit_message>
Updated Research - MEMS
</commit_message>
<xml_diff>
--- a/RESEARCH_opt1.docx
+++ b/RESEARCH_opt1.docx
@@ -98,7 +98,6 @@
           <w:lang w:val="en-US" w:eastAsia="uk-UA"/>
         </w:rPr>
       </w:pPr>
-      <w:proofErr w:type="spellStart"/>
       <w:r>
         <w:rPr>
           <w:rFonts w:ascii="Helvetica" w:eastAsia="Times New Roman" w:hAnsi="Helvetica" w:cs="Helvetica"/>
@@ -108,57 +107,8 @@
           <w:szCs w:val="20"/>
           <w:lang w:eastAsia="uk-UA"/>
         </w:rPr>
-        <w:t>miniDSP</w:t>
-      </w:r>
-      <w:proofErr w:type="spellEnd"/>
-      <w:r>
-        <w:rPr>
-          <w:rFonts w:ascii="Helvetica" w:eastAsia="Times New Roman" w:hAnsi="Helvetica" w:cs="Helvetica"/>
-          <w:color w:val="000000"/>
-          <w:kern w:val="36"/>
-          <w:sz w:val="20"/>
-          <w:szCs w:val="20"/>
-          <w:lang w:eastAsia="uk-UA"/>
-        </w:rPr>
-        <w:t xml:space="preserve"> UMA-16 USB </w:t>
-      </w:r>
-      <w:proofErr w:type="spellStart"/>
-      <w:r>
-        <w:rPr>
-          <w:rFonts w:ascii="Helvetica" w:eastAsia="Times New Roman" w:hAnsi="Helvetica" w:cs="Helvetica"/>
-          <w:color w:val="000000"/>
-          <w:kern w:val="36"/>
-          <w:sz w:val="20"/>
-          <w:szCs w:val="20"/>
-          <w:lang w:eastAsia="uk-UA"/>
-        </w:rPr>
-        <w:t>Mic</w:t>
-      </w:r>
-      <w:proofErr w:type="spellEnd"/>
-      <w:r>
-        <w:rPr>
-          <w:rFonts w:ascii="Helvetica" w:eastAsia="Times New Roman" w:hAnsi="Helvetica" w:cs="Helvetica"/>
-          <w:color w:val="000000"/>
-          <w:kern w:val="36"/>
-          <w:sz w:val="20"/>
-          <w:szCs w:val="20"/>
-          <w:lang w:eastAsia="uk-UA"/>
-        </w:rPr>
-        <w:t xml:space="preserve"> </w:t>
-      </w:r>
-      <w:proofErr w:type="spellStart"/>
-      <w:r>
-        <w:rPr>
-          <w:rFonts w:ascii="Helvetica" w:eastAsia="Times New Roman" w:hAnsi="Helvetica" w:cs="Helvetica"/>
-          <w:color w:val="000000"/>
-          <w:kern w:val="36"/>
-          <w:sz w:val="20"/>
-          <w:szCs w:val="20"/>
-          <w:lang w:eastAsia="uk-UA"/>
-        </w:rPr>
-        <w:t>Array</w:t>
-      </w:r>
-      <w:proofErr w:type="spellEnd"/>
+        <w:t>miniDSP UMA-16 USB Mic Array</w:t>
+      </w:r>
       <w:r>
         <w:rPr>
           <w:rFonts w:ascii="Helvetica" w:eastAsia="Times New Roman" w:hAnsi="Helvetica" w:cs="Helvetica"/>
@@ -178,9 +128,8 @@
           <w:szCs w:val="21"/>
           <w:shd w:val="clear" w:color="auto" w:fill="FFFFFF"/>
         </w:rPr>
-        <w:t xml:space="preserve">MEMS </w:t>
-      </w:r>
-      <w:proofErr w:type="spellStart"/>
+        <w:t>MEMS Knowles SPH1668LM4H</w:t>
+      </w:r>
       <w:r>
         <w:rPr>
           <w:rFonts w:ascii="Arial" w:hAnsi="Arial" w:cs="Arial"/>
@@ -188,10 +137,10 @@
           <w:sz w:val="21"/>
           <w:szCs w:val="21"/>
           <w:shd w:val="clear" w:color="auto" w:fill="FFFFFF"/>
-        </w:rPr>
-        <w:t>Knowles</w:t>
-      </w:r>
-      <w:proofErr w:type="spellEnd"/>
+          <w:lang w:val="en-US"/>
+        </w:rPr>
+        <w:t xml:space="preserve"> in rectangular form, comes with</w:t>
+      </w:r>
       <w:r>
         <w:rPr>
           <w:rFonts w:ascii="Arial" w:hAnsi="Arial" w:cs="Arial"/>
@@ -199,8 +148,9 @@
           <w:sz w:val="21"/>
           <w:szCs w:val="21"/>
           <w:shd w:val="clear" w:color="auto" w:fill="FFFFFF"/>
-        </w:rPr>
-        <w:t xml:space="preserve"> SPH1668LM4H</w:t>
+          <w:lang w:val="en-US"/>
+        </w:rPr>
+        <w:t xml:space="preserve"> 1,5 meter</w:t>
       </w:r>
       <w:r>
         <w:rPr>
@@ -211,9 +161,8 @@
           <w:shd w:val="clear" w:color="auto" w:fill="FFFFFF"/>
           <w:lang w:val="en-US"/>
         </w:rPr>
-        <w:t xml:space="preserve"> in rectangular form, comes with mini-</w:t>
-      </w:r>
-      <w:proofErr w:type="spellStart"/>
+        <w:t xml:space="preserve"> mini-usb</w:t>
+      </w:r>
       <w:r>
         <w:rPr>
           <w:rFonts w:ascii="Arial" w:hAnsi="Arial" w:cs="Arial"/>
@@ -223,9 +172,8 @@
           <w:shd w:val="clear" w:color="auto" w:fill="FFFFFF"/>
           <w:lang w:val="en-US"/>
         </w:rPr>
-        <w:t>usb</w:t>
-      </w:r>
-      <w:proofErr w:type="spellEnd"/>
+        <w:t xml:space="preserve"> - usb</w:t>
+      </w:r>
       <w:r>
         <w:rPr>
           <w:rFonts w:ascii="Arial" w:hAnsi="Arial" w:cs="Arial"/>
@@ -235,21 +183,8 @@
           <w:shd w:val="clear" w:color="auto" w:fill="FFFFFF"/>
           <w:lang w:val="en-US"/>
         </w:rPr>
-        <w:t xml:space="preserve"> </w:t>
-      </w:r>
-      <w:proofErr w:type="spellStart"/>
-      <w:r>
-        <w:rPr>
-          <w:rFonts w:ascii="Arial" w:hAnsi="Arial" w:cs="Arial"/>
-          <w:color w:val="333333"/>
-          <w:sz w:val="21"/>
-          <w:szCs w:val="21"/>
-          <w:shd w:val="clear" w:color="auto" w:fill="FFFFFF"/>
-          <w:lang w:val="en-US"/>
-        </w:rPr>
-        <w:t>cabel</w:t>
-      </w:r>
-      <w:proofErr w:type="spellEnd"/>
+        <w:t xml:space="preserve"> cabel</w:t>
+      </w:r>
       <w:r>
         <w:rPr>
           <w:rFonts w:ascii="Helvetica" w:eastAsia="Times New Roman" w:hAnsi="Helvetica" w:cs="Helvetica"/>
@@ -328,86 +263,8 @@
           <w:sz w:val="20"/>
           <w:szCs w:val="20"/>
         </w:rPr>
-        <w:t xml:space="preserve">8 </w:t>
-      </w:r>
-      <w:proofErr w:type="spellStart"/>
-      <w:r>
-        <w:rPr>
-          <w:rFonts w:ascii="Arial" w:hAnsi="Arial" w:cs="Arial"/>
-          <w:color w:val="212529"/>
-          <w:spacing w:val="-6"/>
-          <w:sz w:val="20"/>
-          <w:szCs w:val="20"/>
-        </w:rPr>
-        <w:t>Array</w:t>
-      </w:r>
-      <w:proofErr w:type="spellEnd"/>
-      <w:r>
-        <w:rPr>
-          <w:rFonts w:ascii="Arial" w:hAnsi="Arial" w:cs="Arial"/>
-          <w:color w:val="212529"/>
-          <w:spacing w:val="-6"/>
-          <w:sz w:val="20"/>
-          <w:szCs w:val="20"/>
-        </w:rPr>
-        <w:t xml:space="preserve"> </w:t>
-      </w:r>
-      <w:proofErr w:type="spellStart"/>
-      <w:r>
-        <w:rPr>
-          <w:rFonts w:ascii="Arial" w:hAnsi="Arial" w:cs="Arial"/>
-          <w:color w:val="212529"/>
-          <w:spacing w:val="-6"/>
-          <w:sz w:val="20"/>
-          <w:szCs w:val="20"/>
-        </w:rPr>
-        <w:t>Directional</w:t>
-      </w:r>
-      <w:proofErr w:type="spellEnd"/>
-      <w:r>
-        <w:rPr>
-          <w:rFonts w:ascii="Arial" w:hAnsi="Arial" w:cs="Arial"/>
-          <w:color w:val="212529"/>
-          <w:spacing w:val="-6"/>
-          <w:sz w:val="20"/>
-          <w:szCs w:val="20"/>
-        </w:rPr>
-        <w:t xml:space="preserve"> </w:t>
-      </w:r>
-      <w:proofErr w:type="spellStart"/>
-      <w:r>
-        <w:rPr>
-          <w:rFonts w:ascii="Arial" w:hAnsi="Arial" w:cs="Arial"/>
-          <w:color w:val="212529"/>
-          <w:spacing w:val="-6"/>
-          <w:sz w:val="20"/>
-          <w:szCs w:val="20"/>
-        </w:rPr>
-        <w:t>Microphone</w:t>
-      </w:r>
-      <w:proofErr w:type="spellEnd"/>
-      <w:r>
-        <w:rPr>
-          <w:rFonts w:ascii="Arial" w:hAnsi="Arial" w:cs="Arial"/>
-          <w:color w:val="212529"/>
-          <w:spacing w:val="-6"/>
-          <w:sz w:val="20"/>
-          <w:szCs w:val="20"/>
-        </w:rPr>
-        <w:t xml:space="preserve"> </w:t>
-      </w:r>
-      <w:proofErr w:type="spellStart"/>
-      <w:r>
-        <w:rPr>
-          <w:rFonts w:ascii="Arial" w:hAnsi="Arial" w:cs="Arial"/>
-          <w:color w:val="212529"/>
-          <w:spacing w:val="-6"/>
-          <w:sz w:val="20"/>
-          <w:szCs w:val="20"/>
-        </w:rPr>
-        <w:t>Array</w:t>
-      </w:r>
-      <w:proofErr w:type="spellEnd"/>
+        <w:t>8 Array Directional Microphone Array</w:t>
+      </w:r>
       <w:r>
         <w:rPr>
           <w:rFonts w:ascii="Arial" w:hAnsi="Arial" w:cs="Arial"/>
@@ -518,42 +375,8 @@
           <w:sz w:val="20"/>
           <w:szCs w:val="20"/>
         </w:rPr>
-        <w:t xml:space="preserve">Mic6 </w:t>
-      </w:r>
-      <w:proofErr w:type="spellStart"/>
-      <w:r>
-        <w:rPr>
-          <w:rFonts w:ascii="Arial" w:hAnsi="Arial" w:cs="Arial"/>
-          <w:color w:val="212529"/>
-          <w:spacing w:val="-6"/>
-          <w:sz w:val="20"/>
-          <w:szCs w:val="20"/>
-        </w:rPr>
-        <w:t>Microphone</w:t>
-      </w:r>
-      <w:proofErr w:type="spellEnd"/>
-      <w:r>
-        <w:rPr>
-          <w:rFonts w:ascii="Arial" w:hAnsi="Arial" w:cs="Arial"/>
-          <w:color w:val="212529"/>
-          <w:spacing w:val="-6"/>
-          <w:sz w:val="20"/>
-          <w:szCs w:val="20"/>
-        </w:rPr>
-        <w:t xml:space="preserve"> </w:t>
-      </w:r>
-      <w:proofErr w:type="spellStart"/>
-      <w:r>
-        <w:rPr>
-          <w:rFonts w:ascii="Arial" w:hAnsi="Arial" w:cs="Arial"/>
-          <w:color w:val="212529"/>
-          <w:spacing w:val="-6"/>
-          <w:sz w:val="20"/>
-          <w:szCs w:val="20"/>
-        </w:rPr>
-        <w:t>Array</w:t>
-      </w:r>
-      <w:proofErr w:type="spellEnd"/>
+        <w:t>Mic6 Microphone Array</w:t>
+      </w:r>
       <w:r>
         <w:rPr>
           <w:rFonts w:ascii="Arial" w:hAnsi="Arial" w:cs="Arial"/>
@@ -574,7 +397,18 @@
           <w:szCs w:val="20"/>
           <w:lang w:val="en-US"/>
         </w:rPr>
-        <w:t>6 MEMS microphones</w:t>
+        <w:t>7</w:t>
+      </w:r>
+      <w:r>
+        <w:rPr>
+          <w:rFonts w:ascii="Arial" w:hAnsi="Arial" w:cs="Arial"/>
+          <w:color w:val="212529"/>
+          <w:spacing w:val="-6"/>
+          <w:sz w:val="20"/>
+          <w:szCs w:val="20"/>
+          <w:lang w:val="en-US"/>
+        </w:rPr>
+        <w:t xml:space="preserve"> MEMS microphones</w:t>
       </w:r>
       <w:r>
         <w:rPr>
@@ -657,7 +491,95 @@
           <w:szCs w:val="20"/>
           <w:lang w:val="en-US"/>
         </w:rPr>
-        <w:t>Mini-USB cable (or USB-C depending on array);</w:t>
+        <w:t>Mini-USB</w:t>
+      </w:r>
+      <w:r>
+        <w:rPr>
+          <w:rFonts w:ascii="Arial" w:hAnsi="Arial" w:cs="Arial"/>
+          <w:color w:val="212529"/>
+          <w:spacing w:val="-6"/>
+          <w:sz w:val="20"/>
+          <w:szCs w:val="20"/>
+          <w:lang w:val="en-US"/>
+        </w:rPr>
+        <w:t xml:space="preserve"> - USB</w:t>
+      </w:r>
+      <w:r>
+        <w:rPr>
+          <w:rFonts w:ascii="Arial" w:hAnsi="Arial" w:cs="Arial"/>
+          <w:color w:val="212529"/>
+          <w:spacing w:val="-6"/>
+          <w:sz w:val="20"/>
+          <w:szCs w:val="20"/>
+          <w:lang w:val="en-US"/>
+        </w:rPr>
+        <w:t xml:space="preserve"> cable (or USB-C</w:t>
+      </w:r>
+      <w:r>
+        <w:rPr>
+          <w:rFonts w:ascii="Arial" w:hAnsi="Arial" w:cs="Arial"/>
+          <w:color w:val="212529"/>
+          <w:spacing w:val="-6"/>
+          <w:sz w:val="20"/>
+          <w:szCs w:val="20"/>
+          <w:lang w:val="en-US"/>
+        </w:rPr>
+        <w:t xml:space="preserve"> - USB</w:t>
+      </w:r>
+      <w:r>
+        <w:rPr>
+          <w:rFonts w:ascii="Arial" w:hAnsi="Arial" w:cs="Arial"/>
+          <w:color w:val="212529"/>
+          <w:spacing w:val="-6"/>
+          <w:sz w:val="20"/>
+          <w:szCs w:val="20"/>
+          <w:lang w:val="en-US"/>
+        </w:rPr>
+        <w:t xml:space="preserve"> depending on</w:t>
+      </w:r>
+      <w:r>
+        <w:rPr>
+          <w:rFonts w:ascii="Arial" w:hAnsi="Arial" w:cs="Arial"/>
+          <w:color w:val="212529"/>
+          <w:spacing w:val="-6"/>
+          <w:sz w:val="20"/>
+          <w:szCs w:val="20"/>
+          <w:lang w:val="en-US"/>
+        </w:rPr>
+        <w:t xml:space="preserve"> the model of</w:t>
+      </w:r>
+      <w:r>
+        <w:rPr>
+          <w:rFonts w:ascii="Arial" w:hAnsi="Arial" w:cs="Arial"/>
+          <w:color w:val="212529"/>
+          <w:spacing w:val="-6"/>
+          <w:sz w:val="20"/>
+          <w:szCs w:val="20"/>
+          <w:lang w:val="en-US"/>
+        </w:rPr>
+        <w:t xml:space="preserve"> array)</w:t>
+      </w:r>
+      <w:r>
+        <w:rPr>
+          <w:rFonts w:ascii="Arial" w:hAnsi="Arial" w:cs="Arial"/>
+          <w:color w:val="212529"/>
+          <w:spacing w:val="-6"/>
+          <w:sz w:val="20"/>
+          <w:szCs w:val="20"/>
+          <w:lang w:val="en-US"/>
+        </w:rPr>
+        <w:t xml:space="preserve"> (if not present in the kit)</w:t>
+      </w:r>
+      <w:r>
+        <w:rPr>
+          <w:rFonts w:ascii="Arial" w:hAnsi="Arial" w:cs="Arial"/>
+          <w:color w:val="212529"/>
+          <w:spacing w:val="-6"/>
+          <w:sz w:val="20"/>
+          <w:szCs w:val="20"/>
+          <w:lang w:val="en-US"/>
+        </w:rPr>
+        <w:t xml:space="preserve"> (1m Mini-USB – USB cable – 20-30 zlotys) (1m USB-C – USB cable – 10-20 zlotys).</w:t>
       </w:r>
     </w:p>
     <w:p>
@@ -708,6 +630,460 @@
           <w:szCs w:val="20"/>
           <w:lang w:val="en-US"/>
         </w:rPr>
+        <w:t xml:space="preserve">(Alternative suboption): Number of Microphone Array devices can be extended to 3,4 or 5 separate array devices </w:t>
+      </w:r>
+      <w:r>
+        <w:rPr>
+          <w:rFonts w:ascii="Arial" w:hAnsi="Arial" w:cs="Arial"/>
+          <w:color w:val="212529"/>
+          <w:spacing w:val="-6"/>
+          <w:sz w:val="20"/>
+          <w:szCs w:val="20"/>
+          <w:lang w:val="en-US"/>
+        </w:rPr>
+        <w:t>using USB extension hub. It is recommended to use active (self-powered) USB hubs as the unpowered USB hubs will spend more energy</w:t>
+      </w:r>
+      <w:r>
+        <w:rPr>
+          <w:rFonts w:ascii="Arial" w:hAnsi="Arial" w:cs="Arial"/>
+          <w:color w:val="212529"/>
+          <w:spacing w:val="-6"/>
+          <w:sz w:val="20"/>
+          <w:szCs w:val="20"/>
+          <w:lang w:val="en-US"/>
+        </w:rPr>
+        <w:t xml:space="preserve"> from the laptop</w:t>
+      </w:r>
+      <w:r>
+        <w:rPr>
+          <w:rFonts w:ascii="Arial" w:hAnsi="Arial" w:cs="Arial"/>
+          <w:color w:val="212529"/>
+          <w:spacing w:val="-6"/>
+          <w:sz w:val="20"/>
+          <w:szCs w:val="20"/>
+          <w:lang w:val="en-US"/>
+        </w:rPr>
+        <w:t xml:space="preserve"> and will be less efficient when it comes to device communication</w:t>
+      </w:r>
+      <w:r>
+        <w:rPr>
+          <w:rFonts w:ascii="Arial" w:hAnsi="Arial" w:cs="Arial"/>
+          <w:color w:val="212529"/>
+          <w:spacing w:val="-6"/>
+          <w:sz w:val="20"/>
+          <w:szCs w:val="20"/>
+          <w:lang w:val="en-US"/>
+        </w:rPr>
+        <w:t>, although</w:t>
+      </w:r>
+      <w:r>
+        <w:rPr>
+          <w:rFonts w:ascii="Arial" w:hAnsi="Arial" w:cs="Arial"/>
+          <w:color w:val="212529"/>
+          <w:spacing w:val="-6"/>
+          <w:sz w:val="20"/>
+          <w:szCs w:val="20"/>
+          <w:lang w:val="en-US"/>
+        </w:rPr>
+        <w:t xml:space="preserve"> powered USB hubs may require external source of electricity</w:t>
+      </w:r>
+      <w:r>
+        <w:rPr>
+          <w:rFonts w:ascii="Arial" w:hAnsi="Arial" w:cs="Arial"/>
+          <w:color w:val="212529"/>
+          <w:spacing w:val="-6"/>
+          <w:sz w:val="20"/>
+          <w:szCs w:val="20"/>
+          <w:lang w:val="en-US"/>
+        </w:rPr>
+        <w:t>.</w:t>
+      </w:r>
+    </w:p>
+    <w:p>
+      <w:pPr>
+        <w:rPr>
+          <w:rFonts w:ascii="Arial" w:hAnsi="Arial" w:cs="Arial"/>
+          <w:color w:val="212529"/>
+          <w:spacing w:val="-6"/>
+          <w:sz w:val="20"/>
+          <w:szCs w:val="20"/>
+          <w:lang w:val="en-US"/>
+        </w:rPr>
+      </w:pPr>
+      <w:r>
+        <w:rPr>
+          <w:rFonts w:ascii="Arial" w:hAnsi="Arial" w:cs="Arial"/>
+          <w:color w:val="212529"/>
+          <w:spacing w:val="-6"/>
+          <w:sz w:val="20"/>
+          <w:szCs w:val="20"/>
+          <w:lang w:val="en-US"/>
+        </w:rPr>
+        <w:t>P</w:t>
+      </w:r>
+      <w:r>
+        <w:rPr>
+          <w:rFonts w:ascii="Arial" w:hAnsi="Arial" w:cs="Arial"/>
+          <w:color w:val="212529"/>
+          <w:spacing w:val="-6"/>
+          <w:sz w:val="20"/>
+          <w:szCs w:val="20"/>
+          <w:lang w:val="en-US"/>
+        </w:rPr>
+        <w:t>owered USB hubs options:</w:t>
+      </w:r>
+    </w:p>
+    <w:p>
+      <w:pPr>
+        <w:pStyle w:val="1"/>
+        <w:numPr>
+          <w:ilvl w:val="0"/>
+          <w:numId w:val="14"/>
+        </w:numPr>
+        <w:shd w:val="clear" w:color="auto" w:fill="FFFFFF"/>
+        <w:spacing w:before="0" w:beforeAutospacing="0" w:after="150" w:afterAutospacing="0"/>
+        <w:rPr>
+          <w:rFonts w:ascii="Arial" w:hAnsi="Arial" w:cs="Arial"/>
+          <w:b w:val="0"/>
+          <w:bCs w:val="0"/>
+          <w:color w:val="1E1E1E"/>
+          <w:spacing w:val="9"/>
+          <w:sz w:val="20"/>
+          <w:szCs w:val="20"/>
+        </w:rPr>
+      </w:pPr>
+      <w:r>
+        <w:rPr>
+          <w:rFonts w:ascii="Arial" w:hAnsi="Arial" w:cs="Arial"/>
+          <w:b w:val="0"/>
+          <w:bCs w:val="0"/>
+          <w:color w:val="1E1E1E"/>
+          <w:spacing w:val="9"/>
+          <w:sz w:val="20"/>
+          <w:szCs w:val="20"/>
+        </w:rPr>
+        <w:t>Active Hub USB 3.0 - 5 ports with switches and power supply</w:t>
+      </w:r>
+      <w:r>
+        <w:rPr>
+          <w:rFonts w:ascii="Arial" w:hAnsi="Arial" w:cs="Arial"/>
+          <w:b w:val="0"/>
+          <w:bCs w:val="0"/>
+          <w:color w:val="1E1E1E"/>
+          <w:spacing w:val="9"/>
+          <w:sz w:val="20"/>
+          <w:szCs w:val="20"/>
+          <w:lang w:val="en-US"/>
+        </w:rPr>
+        <w:t xml:space="preserve"> (price: 139 zlotys) (</w:t>
+      </w:r>
+      <w:hyperlink r:id="rId9" w:history="1">
+        <w:r>
+          <w:rPr>
+            <w:rStyle w:val="a4"/>
+            <w:rFonts w:ascii="Arial" w:hAnsi="Arial" w:cs="Arial"/>
+            <w:b w:val="0"/>
+            <w:bCs w:val="0"/>
+            <w:spacing w:val="9"/>
+            <w:sz w:val="20"/>
+            <w:szCs w:val="20"/>
+            <w:lang w:val="en-US"/>
+          </w:rPr>
+          <w:t>link</w:t>
+        </w:r>
+      </w:hyperlink>
+      <w:r>
+        <w:rPr>
+          <w:rFonts w:ascii="Arial" w:hAnsi="Arial" w:cs="Arial"/>
+          <w:b w:val="0"/>
+          <w:bCs w:val="0"/>
+          <w:color w:val="1E1E1E"/>
+          <w:spacing w:val="9"/>
+          <w:sz w:val="20"/>
+          <w:szCs w:val="20"/>
+          <w:lang w:val="en-US"/>
+        </w:rPr>
+        <w:t>);</w:t>
+      </w:r>
+    </w:p>
+    <w:p>
+      <w:pPr>
+        <w:pStyle w:val="1"/>
+        <w:numPr>
+          <w:ilvl w:val="0"/>
+          <w:numId w:val="14"/>
+        </w:numPr>
+        <w:shd w:val="clear" w:color="auto" w:fill="FFFFFF"/>
+        <w:spacing w:before="0" w:beforeAutospacing="0" w:after="150" w:afterAutospacing="0"/>
+        <w:rPr>
+          <w:rFonts w:ascii="Arial" w:hAnsi="Arial" w:cs="Arial"/>
+          <w:b w:val="0"/>
+          <w:bCs w:val="0"/>
+          <w:color w:val="1E1E1E"/>
+          <w:spacing w:val="9"/>
+          <w:sz w:val="20"/>
+          <w:szCs w:val="20"/>
+        </w:rPr>
+      </w:pPr>
+      <w:r>
+        <w:rPr>
+          <w:rStyle w:val="a-size-large"/>
+          <w:rFonts w:ascii="Arial" w:hAnsi="Arial" w:cs="Arial"/>
+          <w:b w:val="0"/>
+          <w:bCs w:val="0"/>
+          <w:color w:val="0F1111"/>
+          <w:sz w:val="20"/>
+          <w:szCs w:val="20"/>
+        </w:rPr>
+        <w:t>RSHTECH Powered USB Hub Aluminum 4-port USB 3.0 Hub</w:t>
+      </w:r>
+      <w:r>
+        <w:rPr>
+          <w:rStyle w:val="a-size-large"/>
+          <w:rFonts w:ascii="Arial" w:hAnsi="Arial" w:cs="Arial"/>
+          <w:b w:val="0"/>
+          <w:bCs w:val="0"/>
+          <w:color w:val="0F1111"/>
+          <w:sz w:val="20"/>
+          <w:szCs w:val="20"/>
+          <w:lang w:val="en-US"/>
+        </w:rPr>
+        <w:t xml:space="preserve"> (price: 82 zlotys) (</w:t>
+      </w:r>
+      <w:hyperlink r:id="rId10" w:history="1">
+        <w:r>
+          <w:rPr>
+            <w:rStyle w:val="a4"/>
+            <w:rFonts w:ascii="Arial" w:hAnsi="Arial" w:cs="Arial"/>
+            <w:b w:val="0"/>
+            <w:bCs w:val="0"/>
+            <w:sz w:val="20"/>
+            <w:szCs w:val="20"/>
+            <w:lang w:val="en-US"/>
+          </w:rPr>
+          <w:t>link</w:t>
+        </w:r>
+      </w:hyperlink>
+      <w:r>
+        <w:rPr>
+          <w:rStyle w:val="a-size-large"/>
+          <w:rFonts w:ascii="Arial" w:hAnsi="Arial" w:cs="Arial"/>
+          <w:b w:val="0"/>
+          <w:bCs w:val="0"/>
+          <w:color w:val="0F1111"/>
+          <w:sz w:val="20"/>
+          <w:szCs w:val="20"/>
+          <w:lang w:val="en-US"/>
+        </w:rPr>
+        <w:t>);</w:t>
+      </w:r>
+    </w:p>
+    <w:p>
+      <w:pPr>
+        <w:rPr>
+          <w:rFonts w:ascii="Arial" w:hAnsi="Arial" w:cs="Arial"/>
+          <w:color w:val="212529"/>
+          <w:spacing w:val="-6"/>
+          <w:sz w:val="20"/>
+          <w:szCs w:val="20"/>
+          <w:lang w:val="en-US"/>
+        </w:rPr>
+      </w:pPr>
+      <w:r>
+        <w:rPr>
+          <w:rFonts w:ascii="Arial" w:hAnsi="Arial" w:cs="Arial"/>
+          <w:color w:val="212529"/>
+          <w:spacing w:val="-6"/>
+          <w:sz w:val="20"/>
+          <w:szCs w:val="20"/>
+          <w:lang w:val="en-US"/>
+        </w:rPr>
+        <w:t>Unp</w:t>
+      </w:r>
+      <w:r>
+        <w:rPr>
+          <w:rFonts w:ascii="Arial" w:hAnsi="Arial" w:cs="Arial"/>
+          <w:color w:val="212529"/>
+          <w:spacing w:val="-6"/>
+          <w:sz w:val="20"/>
+          <w:szCs w:val="20"/>
+          <w:lang w:val="en-US"/>
+        </w:rPr>
+        <w:t>owered USB hubs options:</w:t>
+      </w:r>
+    </w:p>
+    <w:p>
+      <w:pPr>
+        <w:pStyle w:val="1"/>
+        <w:numPr>
+          <w:ilvl w:val="0"/>
+          <w:numId w:val="15"/>
+        </w:numPr>
+        <w:shd w:val="clear" w:color="auto" w:fill="FFFFFF"/>
+        <w:spacing w:before="0" w:beforeAutospacing="0"/>
+        <w:rPr>
+          <w:rStyle w:val="a-size-large"/>
+          <w:rFonts w:ascii="Arial" w:hAnsi="Arial" w:cs="Arial"/>
+          <w:b w:val="0"/>
+          <w:bCs w:val="0"/>
+          <w:color w:val="0F1111"/>
+          <w:sz w:val="20"/>
+          <w:szCs w:val="20"/>
+        </w:rPr>
+      </w:pPr>
+      <w:r>
+        <w:rPr>
+          <w:rStyle w:val="a-size-large"/>
+          <w:rFonts w:ascii="Arial" w:hAnsi="Arial" w:cs="Arial"/>
+          <w:b w:val="0"/>
+          <w:bCs w:val="0"/>
+          <w:color w:val="0F1111"/>
+          <w:sz w:val="20"/>
+          <w:szCs w:val="20"/>
+        </w:rPr>
+        <w:t>Anker Ultra Slim Extra Light 4 Port USB 3.0 Hub</w:t>
+      </w:r>
+      <w:r>
+        <w:rPr>
+          <w:rStyle w:val="a-size-large"/>
+          <w:rFonts w:ascii="Arial" w:hAnsi="Arial" w:cs="Arial"/>
+          <w:b w:val="0"/>
+          <w:bCs w:val="0"/>
+          <w:color w:val="0F1111"/>
+          <w:sz w:val="20"/>
+          <w:szCs w:val="20"/>
+          <w:lang w:val="en-US"/>
+        </w:rPr>
+        <w:t xml:space="preserve"> (price: 79 zlotys) (</w:t>
+      </w:r>
+      <w:hyperlink r:id="rId11" w:history="1">
+        <w:r>
+          <w:rPr>
+            <w:rStyle w:val="a4"/>
+            <w:rFonts w:ascii="Arial" w:hAnsi="Arial" w:cs="Arial"/>
+            <w:b w:val="0"/>
+            <w:bCs w:val="0"/>
+            <w:sz w:val="20"/>
+            <w:szCs w:val="20"/>
+            <w:lang w:val="en-US"/>
+          </w:rPr>
+          <w:t>link</w:t>
+        </w:r>
+      </w:hyperlink>
+      <w:r>
+        <w:rPr>
+          <w:rStyle w:val="a-size-large"/>
+          <w:rFonts w:ascii="Arial" w:hAnsi="Arial" w:cs="Arial"/>
+          <w:b w:val="0"/>
+          <w:bCs w:val="0"/>
+          <w:color w:val="0F1111"/>
+          <w:sz w:val="20"/>
+          <w:szCs w:val="20"/>
+          <w:lang w:val="en-US"/>
+        </w:rPr>
+        <w:t>);</w:t>
+      </w:r>
+    </w:p>
+    <w:p>
+      <w:pPr>
+        <w:pStyle w:val="1"/>
+        <w:numPr>
+          <w:ilvl w:val="0"/>
+          <w:numId w:val="15"/>
+        </w:numPr>
+        <w:shd w:val="clear" w:color="auto" w:fill="FFFFFF"/>
+        <w:spacing w:before="0" w:beforeAutospacing="0"/>
+        <w:rPr>
+          <w:rFonts w:ascii="Arial" w:hAnsi="Arial" w:cs="Arial"/>
+          <w:b w:val="0"/>
+          <w:bCs w:val="0"/>
+          <w:color w:val="0F1111"/>
+          <w:sz w:val="20"/>
+          <w:szCs w:val="20"/>
+        </w:rPr>
+      </w:pPr>
+      <w:r>
+        <w:rPr>
+          <w:rFonts w:ascii="Arial" w:hAnsi="Arial" w:cs="Arial"/>
+          <w:b w:val="0"/>
+          <w:bCs w:val="0"/>
+          <w:color w:val="191919"/>
+          <w:sz w:val="20"/>
+          <w:szCs w:val="20"/>
+        </w:rPr>
+        <w:t>ORICO 4-portowy rozdzielacz USB 3.0 HUB USB</w:t>
+      </w:r>
+      <w:r>
+        <w:rPr>
+          <w:rFonts w:ascii="Arial" w:hAnsi="Arial" w:cs="Arial"/>
+          <w:b w:val="0"/>
+          <w:bCs w:val="0"/>
+          <w:color w:val="191919"/>
+          <w:sz w:val="20"/>
+          <w:szCs w:val="20"/>
+          <w:lang w:val="pl-PL"/>
+        </w:rPr>
+        <w:t xml:space="preserve"> </w:t>
+      </w:r>
+      <w:r>
+        <w:rPr>
+          <w:rFonts w:ascii="Arial" w:hAnsi="Arial" w:cs="Arial"/>
+          <w:b w:val="0"/>
+          <w:bCs w:val="0"/>
+          <w:color w:val="191919"/>
+          <w:sz w:val="20"/>
+          <w:szCs w:val="20"/>
+          <w:lang w:val="pl-PL"/>
+        </w:rPr>
+        <w:t>(price: 50 (33) zlotys) (</w:t>
+      </w:r>
+      <w:hyperlink r:id="rId12" w:history="1">
+        <w:r>
+          <w:rPr>
+            <w:rStyle w:val="a4"/>
+            <w:rFonts w:ascii="Arial" w:hAnsi="Arial" w:cs="Arial"/>
+            <w:b w:val="0"/>
+            <w:bCs w:val="0"/>
+            <w:sz w:val="20"/>
+            <w:szCs w:val="20"/>
+            <w:lang w:val="pl-PL"/>
+          </w:rPr>
+          <w:t>link</w:t>
+        </w:r>
+      </w:hyperlink>
+      <w:r>
+        <w:rPr>
+          <w:rFonts w:ascii="Arial" w:hAnsi="Arial" w:cs="Arial"/>
+          <w:b w:val="0"/>
+          <w:bCs w:val="0"/>
+          <w:color w:val="191919"/>
+          <w:sz w:val="20"/>
+          <w:szCs w:val="20"/>
+          <w:lang w:val="pl-PL"/>
+        </w:rPr>
+        <w:t>);</w:t>
+      </w:r>
+    </w:p>
+    <w:p>
+      <w:pPr>
+        <w:rPr>
+          <w:rFonts w:ascii="Arial" w:hAnsi="Arial" w:cs="Arial"/>
+          <w:color w:val="212529"/>
+          <w:spacing w:val="-6"/>
+          <w:sz w:val="20"/>
+          <w:szCs w:val="20"/>
+          <w:lang w:val="en-US"/>
+        </w:rPr>
+      </w:pPr>
+      <w:r>
+        <w:rPr>
+          <w:rFonts w:ascii="Arial" w:hAnsi="Arial" w:cs="Arial"/>
+          <w:color w:val="212529"/>
+          <w:spacing w:val="-6"/>
+          <w:sz w:val="20"/>
+          <w:szCs w:val="20"/>
+          <w:lang w:val="en-US"/>
+        </w:rPr>
         <w:t>Software needed:</w:t>
       </w:r>
     </w:p>
@@ -741,27 +1117,56 @@
     </w:p>
     <w:p>
       <w:pPr>
-        <w:rPr>
-          <w:rFonts w:ascii="Arial" w:hAnsi="Arial" w:cs="Arial"/>
-          <w:color w:val="212529"/>
-          <w:spacing w:val="-6"/>
-          <w:sz w:val="20"/>
-          <w:szCs w:val="20"/>
-          <w:lang w:val="en-US"/>
-        </w:rPr>
-      </w:pPr>
-      <w:r>
-        <w:rPr>
-          <w:rFonts w:ascii="Arial" w:hAnsi="Arial" w:cs="Arial"/>
-          <w:color w:val="212529"/>
-          <w:spacing w:val="-6"/>
-          <w:sz w:val="20"/>
-          <w:szCs w:val="20"/>
-          <w:lang w:val="en-US"/>
-        </w:rPr>
-        <w:t xml:space="preserve">Scientific article on topic: </w:t>
-      </w:r>
-      <w:hyperlink r:id="rId9" w:history="1">
+        <w:pStyle w:val="a3"/>
+        <w:rPr>
+          <w:rFonts w:ascii="Arial" w:hAnsi="Arial" w:cs="Arial"/>
+          <w:color w:val="212529"/>
+          <w:spacing w:val="-6"/>
+          <w:sz w:val="20"/>
+          <w:szCs w:val="20"/>
+          <w:lang w:val="en-US"/>
+        </w:rPr>
+      </w:pPr>
+      <w:r>
+        <w:rPr>
+          <w:rFonts w:ascii="Arial" w:hAnsi="Arial" w:cs="Arial"/>
+          <w:color w:val="212529"/>
+          <w:spacing w:val="-6"/>
+          <w:sz w:val="20"/>
+          <w:szCs w:val="20"/>
+          <w:lang w:val="en-US"/>
+        </w:rPr>
+        <w:t>Examples:</w:t>
+      </w:r>
+    </w:p>
+    <w:p>
+      <w:pPr>
+        <w:pStyle w:val="a3"/>
+        <w:numPr>
+          <w:ilvl w:val="0"/>
+          <w:numId w:val="9"/>
+        </w:numPr>
+        <w:rPr>
+          <w:rFonts w:cstheme="minorHAnsi"/>
+          <w:color w:val="212529"/>
+          <w:spacing w:val="-6"/>
+          <w:sz w:val="20"/>
+          <w:szCs w:val="20"/>
+          <w:lang w:val="en-US"/>
+        </w:rPr>
+      </w:pPr>
+      <w:r>
+        <w:rPr>
+          <w:rFonts w:ascii="Arial" w:hAnsi="Arial" w:cs="Arial"/>
+          <w:color w:val="212529"/>
+          <w:spacing w:val="-6"/>
+          <w:sz w:val="20"/>
+          <w:szCs w:val="20"/>
+          <w:lang w:val="en-US"/>
+        </w:rPr>
+        <w:t>ODAS Library (</w:t>
+      </w:r>
+      <w:hyperlink r:id="rId13" w:history="1">
         <w:r>
           <w:rPr>
             <w:rStyle w:val="a4"/>
@@ -774,11 +1179,511 @@
           <w:t>link</w:t>
         </w:r>
       </w:hyperlink>
-      <w:bookmarkStart w:id="0" w:name="_GoBack"/>
-      <w:bookmarkEnd w:id="0"/>
+      <w:r>
+        <w:rPr>
+          <w:rFonts w:ascii="Arial" w:hAnsi="Arial" w:cs="Arial"/>
+          <w:color w:val="212529"/>
+          <w:spacing w:val="-6"/>
+          <w:sz w:val="20"/>
+          <w:szCs w:val="20"/>
+          <w:lang w:val="en-US"/>
+        </w:rPr>
+        <w:t xml:space="preserve">) – open-source, written in C. Dedicated to perform </w:t>
+      </w:r>
+      <w:r>
+        <w:rPr>
+          <w:rFonts w:ascii="Arial" w:hAnsi="Arial" w:cs="Arial"/>
+          <w:color w:val="1F2328"/>
+          <w:sz w:val="20"/>
+          <w:szCs w:val="20"/>
+          <w:shd w:val="clear" w:color="auto" w:fill="FFFFFF"/>
+        </w:rPr>
+        <w:t>sound source localization, tracking, separation and post-filtering.</w:t>
+      </w:r>
     </w:p>
     <w:p>
       <w:pPr>
+        <w:pStyle w:val="a3"/>
+        <w:ind w:left="1080"/>
+        <w:rPr>
+          <w:rFonts w:cstheme="minorHAnsi"/>
+          <w:color w:val="212529"/>
+          <w:spacing w:val="-6"/>
+          <w:sz w:val="20"/>
+          <w:szCs w:val="20"/>
+          <w:lang w:val="en-US"/>
+        </w:rPr>
+      </w:pPr>
+      <w:r>
+        <w:rPr>
+          <w:rFonts w:cstheme="minorHAnsi"/>
+          <w:noProof/>
+          <w:color w:val="212529"/>
+          <w:spacing w:val="-6"/>
+          <w:sz w:val="20"/>
+          <w:szCs w:val="20"/>
+          <w:lang w:val="en-US"/>
+        </w:rPr>
+        <w:drawing>
+          <wp:inline distT="0" distB="0" distL="0" distR="0" wp14:anchorId="6C279982" wp14:editId="50B4E941">
+            <wp:extent cx="5260104" cy="2918460"/>
+            <wp:effectExtent l="0" t="0" r="0" b="0"/>
+            <wp:docPr id="2" name="Рисунок 2"/>
+            <wp:cNvGraphicFramePr>
+              <a:graphicFrameLocks xmlns:a="http://schemas.openxmlformats.org/drawingml/2006/main" noChangeAspect="1"/>
+            </wp:cNvGraphicFramePr>
+            <a:graphic xmlns:a="http://schemas.openxmlformats.org/drawingml/2006/main">
+              <a:graphicData uri="http://schemas.openxmlformats.org/drawingml/2006/picture">
+                <pic:pic xmlns:pic="http://schemas.openxmlformats.org/drawingml/2006/picture">
+                  <pic:nvPicPr>
+                    <pic:cNvPr id="1" name=""/>
+                    <pic:cNvPicPr/>
+                  </pic:nvPicPr>
+                  <pic:blipFill>
+                    <a:blip r:embed="rId14"/>
+                    <a:stretch>
+                      <a:fillRect/>
+                    </a:stretch>
+                  </pic:blipFill>
+                  <pic:spPr>
+                    <a:xfrm>
+                      <a:off x="0" y="0"/>
+                      <a:ext cx="5264085" cy="2920669"/>
+                    </a:xfrm>
+                    <a:prstGeom prst="rect">
+                      <a:avLst/>
+                    </a:prstGeom>
+                  </pic:spPr>
+                </pic:pic>
+              </a:graphicData>
+            </a:graphic>
+          </wp:inline>
+        </w:drawing>
+      </w:r>
+    </w:p>
+    <w:p>
+      <w:pPr>
+        <w:pStyle w:val="a3"/>
+        <w:ind w:left="1080"/>
+        <w:rPr>
+          <w:rFonts w:cstheme="minorHAnsi"/>
+          <w:color w:val="212529"/>
+          <w:spacing w:val="-6"/>
+          <w:sz w:val="20"/>
+          <w:szCs w:val="20"/>
+          <w:lang w:val="en-US"/>
+        </w:rPr>
+      </w:pPr>
+      <w:r>
+        <w:rPr>
+          <w:rFonts w:cstheme="minorHAnsi"/>
+          <w:color w:val="212529"/>
+          <w:spacing w:val="-6"/>
+          <w:sz w:val="20"/>
+          <w:szCs w:val="20"/>
+          <w:lang w:val="en-US"/>
+        </w:rPr>
+        <w:t>GUI of the ODAS</w:t>
+      </w:r>
+      <w:r>
+        <w:rPr>
+          <w:rFonts w:cstheme="minorHAnsi"/>
+          <w:color w:val="212529"/>
+          <w:spacing w:val="-6"/>
+          <w:sz w:val="20"/>
+          <w:szCs w:val="20"/>
+          <w:lang w:val="en-US"/>
+        </w:rPr>
+        <w:t xml:space="preserve"> Studio</w:t>
+      </w:r>
+      <w:r>
+        <w:rPr>
+          <w:rFonts w:cstheme="minorHAnsi"/>
+          <w:color w:val="212529"/>
+          <w:spacing w:val="-6"/>
+          <w:sz w:val="20"/>
+          <w:szCs w:val="20"/>
+          <w:lang w:val="en-US"/>
+        </w:rPr>
+        <w:t>.</w:t>
+      </w:r>
+    </w:p>
+    <w:p>
+      <w:pPr>
+        <w:pStyle w:val="a3"/>
+        <w:numPr>
+          <w:ilvl w:val="0"/>
+          <w:numId w:val="9"/>
+        </w:numPr>
+        <w:rPr>
+          <w:rFonts w:cstheme="minorHAnsi"/>
+          <w:color w:val="212529"/>
+          <w:spacing w:val="-6"/>
+          <w:sz w:val="20"/>
+          <w:szCs w:val="20"/>
+          <w:lang w:val="en-US"/>
+        </w:rPr>
+      </w:pPr>
+      <w:r>
+        <w:rPr>
+          <w:rFonts w:ascii="Arial" w:hAnsi="Arial" w:cs="Arial"/>
+          <w:color w:val="212529"/>
+          <w:spacing w:val="-6"/>
+          <w:sz w:val="20"/>
+          <w:szCs w:val="20"/>
+          <w:lang w:val="en-US"/>
+        </w:rPr>
+        <w:t>pyAudioAnalysis (</w:t>
+      </w:r>
+      <w:hyperlink r:id="rId15" w:history="1">
+        <w:r>
+          <w:rPr>
+            <w:rStyle w:val="a4"/>
+            <w:rFonts w:ascii="Arial" w:hAnsi="Arial" w:cs="Arial"/>
+            <w:spacing w:val="-6"/>
+            <w:sz w:val="20"/>
+            <w:szCs w:val="20"/>
+            <w:lang w:val="en-US"/>
+          </w:rPr>
+          <w:t>link</w:t>
+        </w:r>
+      </w:hyperlink>
+      <w:r>
+        <w:rPr>
+          <w:rFonts w:ascii="Arial" w:hAnsi="Arial" w:cs="Arial"/>
+          <w:color w:val="212529"/>
+          <w:spacing w:val="-6"/>
+          <w:sz w:val="20"/>
+          <w:szCs w:val="20"/>
+          <w:lang w:val="en-US"/>
+        </w:rPr>
+        <w:t>)</w:t>
+      </w:r>
+      <w:r>
+        <w:rPr>
+          <w:rFonts w:ascii="Arial" w:hAnsi="Arial" w:cs="Arial"/>
+          <w:color w:val="212529"/>
+          <w:spacing w:val="-6"/>
+          <w:sz w:val="20"/>
+          <w:szCs w:val="20"/>
+          <w:lang w:val="en-US"/>
+        </w:rPr>
+        <w:t xml:space="preserve"> – written in Python.</w:t>
+      </w:r>
+      <w:r>
+        <w:rPr>
+          <w:rFonts w:ascii="Arial" w:hAnsi="Arial" w:cs="Arial"/>
+          <w:color w:val="212529"/>
+          <w:spacing w:val="-6"/>
+          <w:sz w:val="20"/>
+          <w:szCs w:val="20"/>
+          <w:lang w:val="en-US"/>
+        </w:rPr>
+        <w:t xml:space="preserve"> Dedicated to audio extraction, detection</w:t>
+      </w:r>
+      <w:r>
+        <w:rPr>
+          <w:rFonts w:ascii="Arial" w:hAnsi="Arial" w:cs="Arial"/>
+          <w:color w:val="212529"/>
+          <w:spacing w:val="-6"/>
+          <w:sz w:val="20"/>
+          <w:szCs w:val="20"/>
+          <w:lang w:val="en-US"/>
+        </w:rPr>
+        <w:t xml:space="preserve"> and classification.</w:t>
+      </w:r>
+    </w:p>
+    <w:p>
+      <w:pPr>
+        <w:pStyle w:val="a3"/>
+        <w:numPr>
+          <w:ilvl w:val="0"/>
+          <w:numId w:val="9"/>
+        </w:numPr>
+        <w:rPr>
+          <w:rFonts w:ascii="Arial" w:hAnsi="Arial" w:cs="Arial"/>
+          <w:color w:val="212529"/>
+          <w:spacing w:val="-6"/>
+          <w:sz w:val="20"/>
+          <w:szCs w:val="20"/>
+          <w:lang w:val="en-US"/>
+        </w:rPr>
+      </w:pPr>
+      <w:r>
+        <w:rPr>
+          <w:rFonts w:ascii="Arial" w:hAnsi="Arial" w:cs="Arial"/>
+          <w:color w:val="212529"/>
+          <w:sz w:val="20"/>
+          <w:szCs w:val="20"/>
+          <w:shd w:val="clear" w:color="auto" w:fill="FFFFFF"/>
+        </w:rPr>
+        <w:lastRenderedPageBreak/>
+        <w:t>Maixpy IDE, Platformio IDE</w:t>
+      </w:r>
+      <w:r>
+        <w:rPr>
+          <w:rFonts w:ascii="Arial" w:hAnsi="Arial" w:cs="Arial"/>
+          <w:color w:val="212529"/>
+          <w:sz w:val="20"/>
+          <w:szCs w:val="20"/>
+          <w:shd w:val="clear" w:color="auto" w:fill="FFFFFF"/>
+          <w:lang w:val="en-US"/>
+        </w:rPr>
+        <w:t xml:space="preserve"> </w:t>
+      </w:r>
+      <w:r>
+        <w:rPr>
+          <w:rFonts w:ascii="Arial" w:hAnsi="Arial" w:cs="Arial"/>
+          <w:color w:val="212529"/>
+          <w:sz w:val="20"/>
+          <w:szCs w:val="20"/>
+          <w:shd w:val="clear" w:color="auto" w:fill="FFFFFF"/>
+          <w:lang w:val="en-US"/>
+        </w:rPr>
+        <w:t>(C, C++ languages)</w:t>
+      </w:r>
+      <w:r>
+        <w:rPr>
+          <w:rFonts w:ascii="Arial" w:hAnsi="Arial" w:cs="Arial"/>
+          <w:color w:val="212529"/>
+          <w:sz w:val="20"/>
+          <w:szCs w:val="20"/>
+          <w:shd w:val="clear" w:color="auto" w:fill="FFFFFF"/>
+          <w:lang w:val="en-US"/>
+        </w:rPr>
+        <w:t xml:space="preserve"> (</w:t>
+      </w:r>
+      <w:hyperlink r:id="rId16" w:history="1">
+        <w:r>
+          <w:rPr>
+            <w:rStyle w:val="a4"/>
+            <w:rFonts w:ascii="Arial" w:hAnsi="Arial" w:cs="Arial"/>
+            <w:sz w:val="20"/>
+            <w:szCs w:val="20"/>
+            <w:shd w:val="clear" w:color="auto" w:fill="FFFFFF"/>
+            <w:lang w:val="en-US"/>
+          </w:rPr>
+          <w:t>link to Maxipy</w:t>
+        </w:r>
+      </w:hyperlink>
+      <w:r>
+        <w:rPr>
+          <w:rFonts w:ascii="Arial" w:hAnsi="Arial" w:cs="Arial"/>
+          <w:color w:val="212529"/>
+          <w:sz w:val="20"/>
+          <w:szCs w:val="20"/>
+          <w:shd w:val="clear" w:color="auto" w:fill="FFFFFF"/>
+          <w:lang w:val="en-US"/>
+        </w:rPr>
+        <w:t>)</w:t>
+      </w:r>
+      <w:r>
+        <w:rPr>
+          <w:rFonts w:ascii="Arial" w:hAnsi="Arial" w:cs="Arial"/>
+          <w:color w:val="212529"/>
+          <w:sz w:val="20"/>
+          <w:szCs w:val="20"/>
+          <w:shd w:val="clear" w:color="auto" w:fill="FFFFFF"/>
+          <w:lang w:val="en-US"/>
+        </w:rPr>
+        <w:t xml:space="preserve"> (</w:t>
+      </w:r>
+      <w:hyperlink r:id="rId17" w:history="1">
+        <w:r>
+          <w:rPr>
+            <w:rStyle w:val="a4"/>
+            <w:rFonts w:ascii="Arial" w:hAnsi="Arial" w:cs="Arial"/>
+            <w:sz w:val="20"/>
+            <w:szCs w:val="20"/>
+            <w:shd w:val="clear" w:color="auto" w:fill="FFFFFF"/>
+            <w:lang w:val="en-US"/>
+          </w:rPr>
+          <w:t>link to Platformio</w:t>
+        </w:r>
+      </w:hyperlink>
+      <w:r>
+        <w:rPr>
+          <w:rFonts w:ascii="Arial" w:hAnsi="Arial" w:cs="Arial"/>
+          <w:color w:val="212529"/>
+          <w:sz w:val="20"/>
+          <w:szCs w:val="20"/>
+          <w:shd w:val="clear" w:color="auto" w:fill="FFFFFF"/>
+          <w:lang w:val="en-US"/>
+        </w:rPr>
+        <w:t>).</w:t>
+      </w:r>
+      <w:r>
+        <w:rPr>
+          <w:rFonts w:ascii="Arial" w:hAnsi="Arial" w:cs="Arial"/>
+          <w:color w:val="212529"/>
+          <w:sz w:val="20"/>
+          <w:szCs w:val="20"/>
+          <w:shd w:val="clear" w:color="auto" w:fill="FFFFFF"/>
+          <w:lang w:val="en-US"/>
+        </w:rPr>
+        <w:t xml:space="preserve"> Dedicated to work with embedded systems.</w:t>
+      </w:r>
+    </w:p>
+    <w:p>
+      <w:pPr>
+        <w:rPr>
+          <w:rFonts w:ascii="Arial" w:hAnsi="Arial" w:cs="Arial"/>
+          <w:color w:val="212529"/>
+          <w:spacing w:val="-6"/>
+          <w:sz w:val="20"/>
+          <w:szCs w:val="20"/>
+          <w:lang w:val="en-US"/>
+        </w:rPr>
+      </w:pPr>
+      <w:r>
+        <w:rPr>
+          <w:rFonts w:ascii="Arial" w:hAnsi="Arial" w:cs="Arial"/>
+          <w:color w:val="212529"/>
+          <w:spacing w:val="-6"/>
+          <w:sz w:val="20"/>
+          <w:szCs w:val="20"/>
+          <w:lang w:val="en-US"/>
+        </w:rPr>
+        <w:t>Algorithm of</w:t>
+      </w:r>
+      <w:r>
+        <w:rPr>
+          <w:rFonts w:ascii="Arial" w:hAnsi="Arial" w:cs="Arial"/>
+          <w:color w:val="212529"/>
+          <w:spacing w:val="-6"/>
+          <w:sz w:val="20"/>
+          <w:szCs w:val="20"/>
+          <w:lang w:val="en-US"/>
+        </w:rPr>
+        <w:t xml:space="preserve"> sound source</w:t>
+      </w:r>
+      <w:r>
+        <w:rPr>
+          <w:rFonts w:ascii="Arial" w:hAnsi="Arial" w:cs="Arial"/>
+          <w:color w:val="212529"/>
+          <w:spacing w:val="-6"/>
+          <w:sz w:val="20"/>
+          <w:szCs w:val="20"/>
+          <w:lang w:val="en-US"/>
+        </w:rPr>
+        <w:t xml:space="preserve"> </w:t>
+      </w:r>
+      <w:r>
+        <w:rPr>
+          <w:rFonts w:ascii="Arial" w:hAnsi="Arial" w:cs="Arial"/>
+          <w:color w:val="212529"/>
+          <w:spacing w:val="-6"/>
+          <w:sz w:val="20"/>
+          <w:szCs w:val="20"/>
+          <w:lang w:val="en-US"/>
+        </w:rPr>
+        <w:t>location</w:t>
+      </w:r>
+      <w:r>
+        <w:rPr>
+          <w:rFonts w:ascii="Arial" w:hAnsi="Arial" w:cs="Arial"/>
+          <w:color w:val="212529"/>
+          <w:spacing w:val="-6"/>
+          <w:sz w:val="20"/>
+          <w:szCs w:val="20"/>
+          <w:lang w:val="en-US"/>
+        </w:rPr>
+        <w:t xml:space="preserve"> determination:</w:t>
+      </w:r>
+      <w:r>
+        <w:rPr>
+          <w:rFonts w:ascii="Arial" w:hAnsi="Arial" w:cs="Arial"/>
+          <w:color w:val="212529"/>
+          <w:spacing w:val="-6"/>
+          <w:sz w:val="20"/>
+          <w:szCs w:val="20"/>
+          <w:lang w:val="en-US"/>
+        </w:rPr>
+        <w:t xml:space="preserve"> TDOA (Time Difference of Arrival)</w:t>
+      </w:r>
+      <w:r>
+        <w:rPr>
+          <w:rFonts w:ascii="Arial" w:hAnsi="Arial" w:cs="Arial"/>
+          <w:color w:val="212529"/>
+          <w:spacing w:val="-6"/>
+          <w:sz w:val="20"/>
+          <w:szCs w:val="20"/>
+          <w:lang w:val="en-US"/>
+        </w:rPr>
+        <w:t xml:space="preserve"> </w:t>
+      </w:r>
+      <w:r>
+        <w:rPr>
+          <w:rFonts w:ascii="Arial" w:hAnsi="Arial" w:cs="Arial"/>
+          <w:color w:val="212529"/>
+          <w:spacing w:val="-6"/>
+          <w:sz w:val="20"/>
+          <w:szCs w:val="20"/>
+          <w:lang w:val="en-US"/>
+        </w:rPr>
+        <w:t xml:space="preserve"> which will be based on true-range (or pseudorange) miltilateration that will require distance measurements in order for microphones to pick the signal from sound source up.</w:t>
+      </w:r>
+    </w:p>
+    <w:p>
+      <w:pPr>
+        <w:rPr>
+          <w:rFonts w:ascii="Arial" w:hAnsi="Arial" w:cs="Arial"/>
+          <w:color w:val="212529"/>
+          <w:spacing w:val="-6"/>
+          <w:sz w:val="20"/>
+          <w:szCs w:val="20"/>
+          <w:lang w:val="en-US"/>
+        </w:rPr>
+      </w:pPr>
+      <w:r>
+        <w:rPr>
+          <w:rFonts w:ascii="Arial" w:hAnsi="Arial" w:cs="Arial"/>
+          <w:color w:val="212529"/>
+          <w:spacing w:val="-6"/>
+          <w:sz w:val="20"/>
+          <w:szCs w:val="20"/>
+          <w:lang w:val="en-US"/>
+        </w:rPr>
+        <w:t>Scientific article on</w:t>
+      </w:r>
+      <w:r>
+        <w:rPr>
+          <w:rFonts w:ascii="Arial" w:hAnsi="Arial" w:cs="Arial"/>
+          <w:color w:val="212529"/>
+          <w:spacing w:val="-6"/>
+          <w:sz w:val="20"/>
+          <w:szCs w:val="20"/>
+          <w:lang w:val="en-US"/>
+        </w:rPr>
+        <w:t xml:space="preserve"> similar</w:t>
+      </w:r>
+      <w:r>
+        <w:rPr>
+          <w:rFonts w:ascii="Arial" w:hAnsi="Arial" w:cs="Arial"/>
+          <w:color w:val="212529"/>
+          <w:spacing w:val="-6"/>
+          <w:sz w:val="20"/>
+          <w:szCs w:val="20"/>
+          <w:lang w:val="en-US"/>
+        </w:rPr>
+        <w:t xml:space="preserve"> topic: </w:t>
+      </w:r>
+      <w:hyperlink r:id="rId18" w:history="1">
+        <w:r>
+          <w:rPr>
+            <w:rStyle w:val="a4"/>
+            <w:rFonts w:ascii="Arial" w:hAnsi="Arial" w:cs="Arial"/>
+            <w:spacing w:val="-6"/>
+            <w:sz w:val="20"/>
+            <w:szCs w:val="20"/>
+            <w:lang w:val="en-US"/>
+          </w:rPr>
+          <w:t>link</w:t>
+        </w:r>
+      </w:hyperlink>
+    </w:p>
+    <w:p>
+      <w:pPr>
         <w:rPr>
           <w:rFonts w:ascii="Helvetica" w:eastAsia="Times New Roman" w:hAnsi="Helvetica" w:cs="Helvetica"/>
           <w:color w:val="000000"/>
@@ -799,7 +1704,7 @@
         </w:rPr>
         <w:t xml:space="preserve">Exemplary video: </w:t>
       </w:r>
-      <w:hyperlink r:id="rId10" w:history="1">
+      <w:hyperlink r:id="rId19" w:history="1">
         <w:r>
           <w:rPr>
             <w:rStyle w:val="a4"/>
@@ -833,43 +1738,272 @@
           <w:szCs w:val="20"/>
           <w:lang w:val="en-US" w:eastAsia="uk-UA"/>
         </w:rPr>
-        <w:t xml:space="preserve">In the video the XMOS </w:t>
-      </w:r>
-      <w:proofErr w:type="spellStart"/>
-      <w:r>
-        <w:rPr>
-          <w:rFonts w:ascii="Helvetica" w:eastAsia="Times New Roman" w:hAnsi="Helvetica" w:cs="Helvetica"/>
-          <w:color w:val="000000"/>
-          <w:kern w:val="36"/>
-          <w:sz w:val="20"/>
-          <w:szCs w:val="20"/>
-          <w:lang w:val="en-US" w:eastAsia="uk-UA"/>
-        </w:rPr>
-        <w:t>xCore</w:t>
-      </w:r>
-      <w:proofErr w:type="spellEnd"/>
-      <w:r>
-        <w:rPr>
-          <w:rFonts w:ascii="Helvetica" w:eastAsia="Times New Roman" w:hAnsi="Helvetica" w:cs="Helvetica"/>
-          <w:color w:val="000000"/>
-          <w:kern w:val="36"/>
-          <w:sz w:val="20"/>
-          <w:szCs w:val="20"/>
-          <w:lang w:val="en-US" w:eastAsia="uk-UA"/>
-        </w:rPr>
-        <w:t xml:space="preserve"> 7 array microphone array (with 6 microphones) was shown and ODAS library was utilized. It was shown that the array, using </w:t>
-      </w:r>
-      <w:r>
-        <w:rPr>
-          <w:rFonts w:ascii="Helvetica" w:eastAsia="Times New Roman" w:hAnsi="Helvetica" w:cs="Helvetica"/>
-          <w:color w:val="000000"/>
-          <w:kern w:val="36"/>
-          <w:sz w:val="20"/>
-          <w:szCs w:val="20"/>
-          <w:lang w:val="en-US" w:eastAsia="uk-UA"/>
-        </w:rPr>
-        <w:t>software with ODAS library was able to determine the location of sound source in 3 dimensional space. In video it was also shown that there is possibility to filter the sound as well as determine the location of sound source in real time.</w:t>
-      </w:r>
+        <w:t xml:space="preserve">In the video the XMOS xCore 7 array microphone array (with </w:t>
+      </w:r>
+      <w:r>
+        <w:rPr>
+          <w:rFonts w:ascii="Helvetica" w:eastAsia="Times New Roman" w:hAnsi="Helvetica" w:cs="Helvetica"/>
+          <w:color w:val="000000"/>
+          <w:kern w:val="36"/>
+          <w:sz w:val="20"/>
+          <w:szCs w:val="20"/>
+          <w:lang w:val="en-US" w:eastAsia="uk-UA"/>
+        </w:rPr>
+        <w:t>7</w:t>
+      </w:r>
+      <w:r>
+        <w:rPr>
+          <w:rFonts w:ascii="Helvetica" w:eastAsia="Times New Roman" w:hAnsi="Helvetica" w:cs="Helvetica"/>
+          <w:color w:val="000000"/>
+          <w:kern w:val="36"/>
+          <w:sz w:val="20"/>
+          <w:szCs w:val="20"/>
+          <w:lang w:val="en-US" w:eastAsia="uk-UA"/>
+        </w:rPr>
+        <w:t xml:space="preserve"> microphones) was shown and ODAS library was utilized. It was shown that the array, using </w:t>
+      </w:r>
+      <w:r>
+        <w:rPr>
+          <w:rFonts w:ascii="Helvetica" w:eastAsia="Times New Roman" w:hAnsi="Helvetica" w:cs="Helvetica"/>
+          <w:color w:val="000000"/>
+          <w:kern w:val="36"/>
+          <w:sz w:val="20"/>
+          <w:szCs w:val="20"/>
+          <w:lang w:val="en-US" w:eastAsia="uk-UA"/>
+        </w:rPr>
+        <w:t xml:space="preserve">software with ODAS library was able to determine the location of sound source in </w:t>
+      </w:r>
+      <w:r>
+        <w:rPr>
+          <w:rFonts w:ascii="Helvetica" w:eastAsia="Times New Roman" w:hAnsi="Helvetica" w:cs="Helvetica"/>
+          <w:color w:val="000000"/>
+          <w:kern w:val="36"/>
+          <w:sz w:val="20"/>
+          <w:szCs w:val="20"/>
+          <w:lang w:val="en-US" w:eastAsia="uk-UA"/>
+        </w:rPr>
+        <w:t>3-dimensional</w:t>
+      </w:r>
+      <w:r>
+        <w:rPr>
+          <w:rFonts w:ascii="Helvetica" w:eastAsia="Times New Roman" w:hAnsi="Helvetica" w:cs="Helvetica"/>
+          <w:color w:val="000000"/>
+          <w:kern w:val="36"/>
+          <w:sz w:val="20"/>
+          <w:szCs w:val="20"/>
+          <w:lang w:val="en-US" w:eastAsia="uk-UA"/>
+        </w:rPr>
+        <w:t xml:space="preserve"> space. In video it was also shown that there is possibility to filter the sound as well as determine the location of sound source in real time.</w:t>
+      </w:r>
+      <w:r>
+        <w:rPr>
+          <w:rFonts w:ascii="Helvetica" w:eastAsia="Times New Roman" w:hAnsi="Helvetica" w:cs="Helvetica"/>
+          <w:color w:val="000000"/>
+          <w:kern w:val="36"/>
+          <w:sz w:val="20"/>
+          <w:szCs w:val="20"/>
+          <w:lang w:val="en-US" w:eastAsia="uk-UA"/>
+        </w:rPr>
+        <w:t xml:space="preserve"> </w:t>
+      </w:r>
+      <w:r>
+        <w:rPr>
+          <w:rFonts w:ascii="Helvetica" w:eastAsia="Times New Roman" w:hAnsi="Helvetica" w:cs="Helvetica"/>
+          <w:color w:val="000000"/>
+          <w:kern w:val="36"/>
+          <w:sz w:val="20"/>
+          <w:szCs w:val="20"/>
+          <w:lang w:val="en-US" w:eastAsia="uk-UA"/>
+        </w:rPr>
+        <w:br/>
+      </w:r>
+    </w:p>
+    <w:p>
+      <w:pPr>
+        <w:rPr>
+          <w:rFonts w:ascii="Helvetica" w:eastAsia="Times New Roman" w:hAnsi="Helvetica" w:cs="Helvetica"/>
+          <w:color w:val="000000"/>
+          <w:kern w:val="36"/>
+          <w:sz w:val="20"/>
+          <w:szCs w:val="20"/>
+          <w:lang w:val="en-US" w:eastAsia="uk-UA"/>
+        </w:rPr>
+      </w:pPr>
+      <w:r>
+        <w:rPr>
+          <w:rFonts w:ascii="Helvetica" w:eastAsia="Times New Roman" w:hAnsi="Helvetica" w:cs="Helvetica"/>
+          <w:color w:val="000000"/>
+          <w:kern w:val="36"/>
+          <w:sz w:val="20"/>
+          <w:szCs w:val="20"/>
+          <w:lang w:val="en-US" w:eastAsia="uk-UA"/>
+        </w:rPr>
+        <w:t>Construction scheme (with one array):</w:t>
+      </w:r>
+    </w:p>
+    <w:p>
+      <w:pPr>
+        <w:rPr>
+          <w:rFonts w:ascii="Helvetica" w:eastAsia="Times New Roman" w:hAnsi="Helvetica" w:cs="Helvetica"/>
+          <w:color w:val="000000"/>
+          <w:kern w:val="36"/>
+          <w:sz w:val="20"/>
+          <w:szCs w:val="20"/>
+          <w:lang w:val="en-US" w:eastAsia="uk-UA"/>
+        </w:rPr>
+      </w:pPr>
+      <w:r>
+        <w:rPr>
+          <w:rFonts w:ascii="Helvetica" w:eastAsia="Times New Roman" w:hAnsi="Helvetica" w:cs="Helvetica"/>
+          <w:noProof/>
+          <w:color w:val="000000"/>
+          <w:kern w:val="36"/>
+          <w:sz w:val="20"/>
+          <w:szCs w:val="20"/>
+          <w:lang w:val="en-US" w:eastAsia="uk-UA"/>
+        </w:rPr>
+        <w:drawing>
+          <wp:inline distT="0" distB="0" distL="0" distR="0" wp14:anchorId="4971FED1" wp14:editId="4C36AB12">
+            <wp:extent cx="6120765" cy="2978785"/>
+            <wp:effectExtent l="0" t="0" r="0" b="0"/>
+            <wp:docPr id="3" name="Рисунок 3"/>
+            <wp:cNvGraphicFramePr>
+              <a:graphicFrameLocks xmlns:a="http://schemas.openxmlformats.org/drawingml/2006/main" noChangeAspect="1"/>
+            </wp:cNvGraphicFramePr>
+            <a:graphic xmlns:a="http://schemas.openxmlformats.org/drawingml/2006/main">
+              <a:graphicData uri="http://schemas.openxmlformats.org/drawingml/2006/picture">
+                <pic:pic xmlns:pic="http://schemas.openxmlformats.org/drawingml/2006/picture">
+                  <pic:nvPicPr>
+                    <pic:cNvPr id="1" name=""/>
+                    <pic:cNvPicPr/>
+                  </pic:nvPicPr>
+                  <pic:blipFill>
+                    <a:blip r:embed="rId20"/>
+                    <a:stretch>
+                      <a:fillRect/>
+                    </a:stretch>
+                  </pic:blipFill>
+                  <pic:spPr>
+                    <a:xfrm>
+                      <a:off x="0" y="0"/>
+                      <a:ext cx="6120765" cy="2978785"/>
+                    </a:xfrm>
+                    <a:prstGeom prst="rect">
+                      <a:avLst/>
+                    </a:prstGeom>
+                  </pic:spPr>
+                </pic:pic>
+              </a:graphicData>
+            </a:graphic>
+          </wp:inline>
+        </w:drawing>
+      </w:r>
+    </w:p>
+    <w:p>
+      <w:pPr>
+        <w:rPr>
+          <w:rFonts w:ascii="Helvetica" w:eastAsia="Times New Roman" w:hAnsi="Helvetica" w:cs="Helvetica"/>
+          <w:color w:val="000000"/>
+          <w:kern w:val="36"/>
+          <w:sz w:val="20"/>
+          <w:szCs w:val="20"/>
+          <w:lang w:val="en-US" w:eastAsia="uk-UA"/>
+        </w:rPr>
+      </w:pPr>
+      <w:r>
+        <w:rPr>
+          <w:rFonts w:ascii="Helvetica" w:eastAsia="Times New Roman" w:hAnsi="Helvetica" w:cs="Helvetica"/>
+          <w:noProof/>
+          <w:color w:val="000000"/>
+          <w:kern w:val="36"/>
+          <w:sz w:val="20"/>
+          <w:szCs w:val="20"/>
+          <w:lang w:val="en-US" w:eastAsia="uk-UA"/>
+        </w:rPr>
+        <w:lastRenderedPageBreak/>
+        <w:drawing>
+          <wp:inline distT="0" distB="0" distL="0" distR="0" wp14:anchorId="7A7DB440" wp14:editId="1516AE83">
+            <wp:extent cx="2000529" cy="4648849"/>
+            <wp:effectExtent l="0" t="0" r="0" b="0"/>
+            <wp:docPr id="4" name="Рисунок 4"/>
+            <wp:cNvGraphicFramePr>
+              <a:graphicFrameLocks xmlns:a="http://schemas.openxmlformats.org/drawingml/2006/main" noChangeAspect="1"/>
+            </wp:cNvGraphicFramePr>
+            <a:graphic xmlns:a="http://schemas.openxmlformats.org/drawingml/2006/main">
+              <a:graphicData uri="http://schemas.openxmlformats.org/drawingml/2006/picture">
+                <pic:pic xmlns:pic="http://schemas.openxmlformats.org/drawingml/2006/picture">
+                  <pic:nvPicPr>
+                    <pic:cNvPr id="1" name=""/>
+                    <pic:cNvPicPr/>
+                  </pic:nvPicPr>
+                  <pic:blipFill>
+                    <a:blip r:embed="rId21"/>
+                    <a:stretch>
+                      <a:fillRect/>
+                    </a:stretch>
+                  </pic:blipFill>
+                  <pic:spPr>
+                    <a:xfrm>
+                      <a:off x="0" y="0"/>
+                      <a:ext cx="2000529" cy="4648849"/>
+                    </a:xfrm>
+                    <a:prstGeom prst="rect">
+                      <a:avLst/>
+                    </a:prstGeom>
+                  </pic:spPr>
+                </pic:pic>
+              </a:graphicData>
+            </a:graphic>
+          </wp:inline>
+        </w:drawing>
+      </w:r>
+      <w:r>
+        <w:rPr>
+          <w:rFonts w:ascii="Helvetica" w:eastAsia="Times New Roman" w:hAnsi="Helvetica" w:cs="Helvetica"/>
+          <w:color w:val="000000"/>
+          <w:kern w:val="36"/>
+          <w:sz w:val="20"/>
+          <w:szCs w:val="20"/>
+          <w:lang w:val="en-US" w:eastAsia="uk-UA"/>
+        </w:rPr>
+        <w:t>Sketch for option with 2 MEMS Array with the use of USB hub</w:t>
+      </w:r>
+      <w:r>
+        <w:rPr>
+          <w:rFonts w:ascii="Helvetica" w:eastAsia="Times New Roman" w:hAnsi="Helvetica" w:cs="Helvetica"/>
+          <w:color w:val="000000"/>
+          <w:kern w:val="36"/>
+          <w:sz w:val="20"/>
+          <w:szCs w:val="20"/>
+          <w:lang w:val="en-US" w:eastAsia="uk-UA"/>
+        </w:rPr>
+        <w:t>.</w:t>
+      </w:r>
+    </w:p>
+    <w:p>
+      <w:pPr>
+        <w:rPr>
+          <w:rFonts w:ascii="Helvetica" w:eastAsia="Times New Roman" w:hAnsi="Helvetica" w:cs="Helvetica"/>
+          <w:color w:val="000000"/>
+          <w:kern w:val="36"/>
+          <w:sz w:val="20"/>
+          <w:szCs w:val="20"/>
+          <w:lang w:val="en-US" w:eastAsia="uk-UA"/>
+        </w:rPr>
+      </w:pPr>
+      <w:r>
+        <w:rPr>
+          <w:rFonts w:ascii="Helvetica" w:eastAsia="Times New Roman" w:hAnsi="Helvetica" w:cs="Helvetica"/>
+          <w:color w:val="000000"/>
+          <w:kern w:val="36"/>
+          <w:sz w:val="20"/>
+          <w:szCs w:val="20"/>
+          <w:lang w:val="en-US" w:eastAsia="uk-UA"/>
+        </w:rPr>
+        <w:t>Distances from the Laptop to the Hub/Arrays – 1 meter.</w:t>
+      </w:r>
+      <w:bookmarkStart w:id="0" w:name="_GoBack"/>
+      <w:bookmarkEnd w:id="0"/>
       <w:r>
         <w:rPr>
           <w:rFonts w:ascii="Helvetica" w:eastAsia="Times New Roman" w:hAnsi="Helvetica" w:cs="Helvetica"/>
@@ -1003,7 +2137,51 @@
           <w:szCs w:val="20"/>
           <w:lang w:val="en-US" w:eastAsia="uk-UA"/>
         </w:rPr>
-        <w:t>Greater performance of MEMS microphones over Electric-based (see graph).</w:t>
+        <w:t>Greater performance of MEMS microphones over Electric-based (see graph)</w:t>
+      </w:r>
+      <w:r>
+        <w:rPr>
+          <w:rFonts w:ascii="Helvetica" w:eastAsia="Times New Roman" w:hAnsi="Helvetica" w:cs="Helvetica"/>
+          <w:color w:val="000000"/>
+          <w:kern w:val="36"/>
+          <w:sz w:val="20"/>
+          <w:szCs w:val="20"/>
+          <w:lang w:val="en-US" w:eastAsia="uk-UA"/>
+        </w:rPr>
+        <w:t xml:space="preserve"> that results in better s</w:t>
+      </w:r>
+      <w:r>
+        <w:rPr>
+          <w:rFonts w:ascii="Helvetica" w:eastAsia="Times New Roman" w:hAnsi="Helvetica" w:cs="Helvetica"/>
+          <w:color w:val="000000"/>
+          <w:kern w:val="36"/>
+          <w:sz w:val="20"/>
+          <w:szCs w:val="20"/>
+          <w:lang w:val="en-US" w:eastAsia="uk-UA"/>
+        </w:rPr>
+        <w:t>ignal</w:t>
+      </w:r>
+      <w:r>
+        <w:rPr>
+          <w:rFonts w:ascii="Helvetica" w:eastAsia="Times New Roman" w:hAnsi="Helvetica" w:cs="Helvetica"/>
+          <w:color w:val="000000"/>
+          <w:kern w:val="36"/>
+          <w:sz w:val="20"/>
+          <w:szCs w:val="20"/>
+          <w:lang w:val="en-US" w:eastAsia="uk-UA"/>
+        </w:rPr>
+        <w:t>-to-noise ratio</w:t>
+      </w:r>
+      <w:r>
+        <w:rPr>
+          <w:rFonts w:ascii="Helvetica" w:eastAsia="Times New Roman" w:hAnsi="Helvetica" w:cs="Helvetica"/>
+          <w:color w:val="000000"/>
+          <w:kern w:val="36"/>
+          <w:sz w:val="20"/>
+          <w:szCs w:val="20"/>
+          <w:lang w:val="en-US" w:eastAsia="uk-UA"/>
+        </w:rPr>
+        <w:t>.</w:t>
       </w:r>
     </w:p>
     <w:p>
@@ -1040,7 +2218,7 @@
                     </pic:cNvPicPr>
                   </pic:nvPicPr>
                   <pic:blipFill>
-                    <a:blip r:embed="rId11">
+                    <a:blip r:embed="rId22">
                       <a:extLst>
                         <a:ext uri="{28A0092B-C50C-407E-A947-70E740481C1C}">
                           <a14:useLocalDpi xmlns:a14="http://schemas.microsoft.com/office/drawing/2010/main" val="0"/>
@@ -1122,6 +2300,17 @@
         </w:rPr>
         <w:t>Complexity of the software. This type of hardware requires the code of the software to be written in the programming language that will manage hardware efficiently. The process of coding may also require external libraries such as ODAS to be used.</w:t>
       </w:r>
+      <w:r>
+        <w:rPr>
+          <w:rFonts w:ascii="Helvetica" w:eastAsia="Times New Roman" w:hAnsi="Helvetica" w:cs="Helvetica"/>
+          <w:color w:val="000000"/>
+          <w:kern w:val="36"/>
+          <w:sz w:val="20"/>
+          <w:szCs w:val="20"/>
+          <w:lang w:val="en-US" w:eastAsia="uk-UA"/>
+        </w:rPr>
+        <w:t xml:space="preserve"> </w:t>
+      </w:r>
     </w:p>
     <w:p>
       <w:pPr>
@@ -1148,7 +2337,29 @@
           <w:szCs w:val="20"/>
           <w:lang w:val="en-US" w:eastAsia="uk-UA"/>
         </w:rPr>
-        <w:t>Relatively short range of MEMS microphone detection – up to only 20 meters</w:t>
+        <w:t>Relatively short range of MEMS microphone</w:t>
+      </w:r>
+      <w:r>
+        <w:rPr>
+          <w:rFonts w:ascii="Helvetica" w:eastAsia="Times New Roman" w:hAnsi="Helvetica" w:cs="Helvetica"/>
+          <w:color w:val="000000"/>
+          <w:kern w:val="36"/>
+          <w:sz w:val="20"/>
+          <w:szCs w:val="20"/>
+          <w:lang w:val="en-US" w:eastAsia="uk-UA"/>
+        </w:rPr>
+        <w:t xml:space="preserve"> for source</w:t>
+      </w:r>
+      <w:r>
+        <w:rPr>
+          <w:rFonts w:ascii="Helvetica" w:eastAsia="Times New Roman" w:hAnsi="Helvetica" w:cs="Helvetica"/>
+          <w:color w:val="000000"/>
+          <w:kern w:val="36"/>
+          <w:sz w:val="20"/>
+          <w:szCs w:val="20"/>
+          <w:lang w:val="en-US" w:eastAsia="uk-UA"/>
+        </w:rPr>
+        <w:t xml:space="preserve"> detection – up to only 20 meters</w:t>
       </w:r>
       <w:r>
         <w:rPr>
@@ -1193,7 +2404,52 @@
           <w:szCs w:val="20"/>
           <w:lang w:val="en-US" w:eastAsia="uk-UA"/>
         </w:rPr>
-        <w:t>Conclusion: this option is relatively cheap and simple to construct and position yet still is complex from the software point of view. Even though it may have better greater performance in terms of sound localization it also has relatively short range for its work.</w:t>
+        <w:lastRenderedPageBreak/>
+        <w:t>Conclusion: this option is relatively cheap and simple to construct and position yet still is complex from the software point of view. Even though it</w:t>
+      </w:r>
+      <w:r>
+        <w:rPr>
+          <w:rFonts w:ascii="Helvetica" w:eastAsia="Times New Roman" w:hAnsi="Helvetica" w:cs="Helvetica"/>
+          <w:color w:val="000000"/>
+          <w:kern w:val="36"/>
+          <w:sz w:val="20"/>
+          <w:szCs w:val="20"/>
+          <w:lang w:val="en-US" w:eastAsia="uk-UA"/>
+        </w:rPr>
+        <w:t xml:space="preserve"> has relatively short range of its effectiveness it</w:t>
+      </w:r>
+      <w:r>
+        <w:rPr>
+          <w:rFonts w:ascii="Helvetica" w:eastAsia="Times New Roman" w:hAnsi="Helvetica" w:cs="Helvetica"/>
+          <w:color w:val="000000"/>
+          <w:kern w:val="36"/>
+          <w:sz w:val="20"/>
+          <w:szCs w:val="20"/>
+          <w:lang w:val="en-US" w:eastAsia="uk-UA"/>
+        </w:rPr>
+        <w:t xml:space="preserve"> ha</w:t>
+      </w:r>
+      <w:r>
+        <w:rPr>
+          <w:rFonts w:ascii="Helvetica" w:eastAsia="Times New Roman" w:hAnsi="Helvetica" w:cs="Helvetica"/>
+          <w:color w:val="000000"/>
+          <w:kern w:val="36"/>
+          <w:sz w:val="20"/>
+          <w:szCs w:val="20"/>
+          <w:lang w:val="en-US" w:eastAsia="uk-UA"/>
+        </w:rPr>
+        <w:t>s</w:t>
+      </w:r>
+      <w:r>
+        <w:rPr>
+          <w:rFonts w:ascii="Helvetica" w:eastAsia="Times New Roman" w:hAnsi="Helvetica" w:cs="Helvetica"/>
+          <w:color w:val="000000"/>
+          <w:kern w:val="36"/>
+          <w:sz w:val="20"/>
+          <w:szCs w:val="20"/>
+          <w:lang w:val="en-US" w:eastAsia="uk-UA"/>
+        </w:rPr>
+        <w:t xml:space="preserve"> better greater performance in terms of sound localization.</w:t>
       </w:r>
     </w:p>
     <w:p>
@@ -1330,6 +2586,184 @@
     </w:lvl>
   </w:abstractNum>
   <w:abstractNum w:abstractNumId="1" w15:restartNumberingAfterBreak="0">
+    <w:nsid w:val="07410261"/>
+    <w:multiLevelType w:val="hybridMultilevel"/>
+    <w:tmpl w:val="05E8FCF4"/>
+    <w:lvl w:ilvl="0" w:tplc="0422000F">
+      <w:start w:val="1"/>
+      <w:numFmt w:val="decimal"/>
+      <w:lvlText w:val="%1."/>
+      <w:lvlJc w:val="left"/>
+      <w:pPr>
+        <w:ind w:left="720" w:hanging="360"/>
+      </w:pPr>
+      <w:rPr>
+        <w:rFonts w:hint="default"/>
+      </w:rPr>
+    </w:lvl>
+    <w:lvl w:ilvl="1" w:tplc="04220019" w:tentative="1">
+      <w:start w:val="1"/>
+      <w:numFmt w:val="lowerLetter"/>
+      <w:lvlText w:val="%2."/>
+      <w:lvlJc w:val="left"/>
+      <w:pPr>
+        <w:ind w:left="1440" w:hanging="360"/>
+      </w:pPr>
+    </w:lvl>
+    <w:lvl w:ilvl="2" w:tplc="0422001B" w:tentative="1">
+      <w:start w:val="1"/>
+      <w:numFmt w:val="lowerRoman"/>
+      <w:lvlText w:val="%3."/>
+      <w:lvlJc w:val="right"/>
+      <w:pPr>
+        <w:ind w:left="2160" w:hanging="180"/>
+      </w:pPr>
+    </w:lvl>
+    <w:lvl w:ilvl="3" w:tplc="0422000F" w:tentative="1">
+      <w:start w:val="1"/>
+      <w:numFmt w:val="decimal"/>
+      <w:lvlText w:val="%4."/>
+      <w:lvlJc w:val="left"/>
+      <w:pPr>
+        <w:ind w:left="2880" w:hanging="360"/>
+      </w:pPr>
+    </w:lvl>
+    <w:lvl w:ilvl="4" w:tplc="04220019" w:tentative="1">
+      <w:start w:val="1"/>
+      <w:numFmt w:val="lowerLetter"/>
+      <w:lvlText w:val="%5."/>
+      <w:lvlJc w:val="left"/>
+      <w:pPr>
+        <w:ind w:left="3600" w:hanging="360"/>
+      </w:pPr>
+    </w:lvl>
+    <w:lvl w:ilvl="5" w:tplc="0422001B" w:tentative="1">
+      <w:start w:val="1"/>
+      <w:numFmt w:val="lowerRoman"/>
+      <w:lvlText w:val="%6."/>
+      <w:lvlJc w:val="right"/>
+      <w:pPr>
+        <w:ind w:left="4320" w:hanging="180"/>
+      </w:pPr>
+    </w:lvl>
+    <w:lvl w:ilvl="6" w:tplc="0422000F" w:tentative="1">
+      <w:start w:val="1"/>
+      <w:numFmt w:val="decimal"/>
+      <w:lvlText w:val="%7."/>
+      <w:lvlJc w:val="left"/>
+      <w:pPr>
+        <w:ind w:left="5040" w:hanging="360"/>
+      </w:pPr>
+    </w:lvl>
+    <w:lvl w:ilvl="7" w:tplc="04220019" w:tentative="1">
+      <w:start w:val="1"/>
+      <w:numFmt w:val="lowerLetter"/>
+      <w:lvlText w:val="%8."/>
+      <w:lvlJc w:val="left"/>
+      <w:pPr>
+        <w:ind w:left="5760" w:hanging="360"/>
+      </w:pPr>
+    </w:lvl>
+    <w:lvl w:ilvl="8" w:tplc="0422001B" w:tentative="1">
+      <w:start w:val="1"/>
+      <w:numFmt w:val="lowerRoman"/>
+      <w:lvlText w:val="%9."/>
+      <w:lvlJc w:val="right"/>
+      <w:pPr>
+        <w:ind w:left="6480" w:hanging="180"/>
+      </w:pPr>
+    </w:lvl>
+  </w:abstractNum>
+  <w:abstractNum w:abstractNumId="2" w15:restartNumberingAfterBreak="0">
+    <w:nsid w:val="152B4C8E"/>
+    <w:multiLevelType w:val="hybridMultilevel"/>
+    <w:tmpl w:val="6AC0A4F4"/>
+    <w:lvl w:ilvl="0" w:tplc="6CAEAA00">
+      <w:start w:val="1"/>
+      <w:numFmt w:val="decimal"/>
+      <w:lvlText w:val="%1)"/>
+      <w:lvlJc w:val="left"/>
+      <w:pPr>
+        <w:ind w:left="1080" w:hanging="360"/>
+      </w:pPr>
+      <w:rPr>
+        <w:rFonts w:hint="default"/>
+      </w:rPr>
+    </w:lvl>
+    <w:lvl w:ilvl="1" w:tplc="04220019" w:tentative="1">
+      <w:start w:val="1"/>
+      <w:numFmt w:val="lowerLetter"/>
+      <w:lvlText w:val="%2."/>
+      <w:lvlJc w:val="left"/>
+      <w:pPr>
+        <w:ind w:left="1800" w:hanging="360"/>
+      </w:pPr>
+    </w:lvl>
+    <w:lvl w:ilvl="2" w:tplc="0422001B" w:tentative="1">
+      <w:start w:val="1"/>
+      <w:numFmt w:val="lowerRoman"/>
+      <w:lvlText w:val="%3."/>
+      <w:lvlJc w:val="right"/>
+      <w:pPr>
+        <w:ind w:left="2520" w:hanging="180"/>
+      </w:pPr>
+    </w:lvl>
+    <w:lvl w:ilvl="3" w:tplc="0422000F" w:tentative="1">
+      <w:start w:val="1"/>
+      <w:numFmt w:val="decimal"/>
+      <w:lvlText w:val="%4."/>
+      <w:lvlJc w:val="left"/>
+      <w:pPr>
+        <w:ind w:left="3240" w:hanging="360"/>
+      </w:pPr>
+    </w:lvl>
+    <w:lvl w:ilvl="4" w:tplc="04220019" w:tentative="1">
+      <w:start w:val="1"/>
+      <w:numFmt w:val="lowerLetter"/>
+      <w:lvlText w:val="%5."/>
+      <w:lvlJc w:val="left"/>
+      <w:pPr>
+        <w:ind w:left="3960" w:hanging="360"/>
+      </w:pPr>
+    </w:lvl>
+    <w:lvl w:ilvl="5" w:tplc="0422001B" w:tentative="1">
+      <w:start w:val="1"/>
+      <w:numFmt w:val="lowerRoman"/>
+      <w:lvlText w:val="%6."/>
+      <w:lvlJc w:val="right"/>
+      <w:pPr>
+        <w:ind w:left="4680" w:hanging="180"/>
+      </w:pPr>
+    </w:lvl>
+    <w:lvl w:ilvl="6" w:tplc="0422000F" w:tentative="1">
+      <w:start w:val="1"/>
+      <w:numFmt w:val="decimal"/>
+      <w:lvlText w:val="%7."/>
+      <w:lvlJc w:val="left"/>
+      <w:pPr>
+        <w:ind w:left="5400" w:hanging="360"/>
+      </w:pPr>
+    </w:lvl>
+    <w:lvl w:ilvl="7" w:tplc="04220019" w:tentative="1">
+      <w:start w:val="1"/>
+      <w:numFmt w:val="lowerLetter"/>
+      <w:lvlText w:val="%8."/>
+      <w:lvlJc w:val="left"/>
+      <w:pPr>
+        <w:ind w:left="6120" w:hanging="360"/>
+      </w:pPr>
+    </w:lvl>
+    <w:lvl w:ilvl="8" w:tplc="0422001B" w:tentative="1">
+      <w:start w:val="1"/>
+      <w:numFmt w:val="lowerRoman"/>
+      <w:lvlText w:val="%9."/>
+      <w:lvlJc w:val="right"/>
+      <w:pPr>
+        <w:ind w:left="6840" w:hanging="180"/>
+      </w:pPr>
+    </w:lvl>
+  </w:abstractNum>
+  <w:abstractNum w:abstractNumId="3" w15:restartNumberingAfterBreak="0">
     <w:nsid w:val="173E6BF4"/>
     <w:multiLevelType w:val="hybridMultilevel"/>
     <w:tmpl w:val="2366885E"/>
@@ -1418,7 +2852,185 @@
       </w:pPr>
     </w:lvl>
   </w:abstractNum>
-  <w:abstractNum w:abstractNumId="2" w15:restartNumberingAfterBreak="0">
+  <w:abstractNum w:abstractNumId="4" w15:restartNumberingAfterBreak="0">
+    <w:nsid w:val="21254D72"/>
+    <w:multiLevelType w:val="hybridMultilevel"/>
+    <w:tmpl w:val="144E5BCA"/>
+    <w:lvl w:ilvl="0" w:tplc="0422000F">
+      <w:start w:val="1"/>
+      <w:numFmt w:val="decimal"/>
+      <w:lvlText w:val="%1."/>
+      <w:lvlJc w:val="left"/>
+      <w:pPr>
+        <w:ind w:left="720" w:hanging="360"/>
+      </w:pPr>
+      <w:rPr>
+        <w:rFonts w:hint="default"/>
+      </w:rPr>
+    </w:lvl>
+    <w:lvl w:ilvl="1" w:tplc="04220019" w:tentative="1">
+      <w:start w:val="1"/>
+      <w:numFmt w:val="lowerLetter"/>
+      <w:lvlText w:val="%2."/>
+      <w:lvlJc w:val="left"/>
+      <w:pPr>
+        <w:ind w:left="1440" w:hanging="360"/>
+      </w:pPr>
+    </w:lvl>
+    <w:lvl w:ilvl="2" w:tplc="0422001B" w:tentative="1">
+      <w:start w:val="1"/>
+      <w:numFmt w:val="lowerRoman"/>
+      <w:lvlText w:val="%3."/>
+      <w:lvlJc w:val="right"/>
+      <w:pPr>
+        <w:ind w:left="2160" w:hanging="180"/>
+      </w:pPr>
+    </w:lvl>
+    <w:lvl w:ilvl="3" w:tplc="0422000F" w:tentative="1">
+      <w:start w:val="1"/>
+      <w:numFmt w:val="decimal"/>
+      <w:lvlText w:val="%4."/>
+      <w:lvlJc w:val="left"/>
+      <w:pPr>
+        <w:ind w:left="2880" w:hanging="360"/>
+      </w:pPr>
+    </w:lvl>
+    <w:lvl w:ilvl="4" w:tplc="04220019" w:tentative="1">
+      <w:start w:val="1"/>
+      <w:numFmt w:val="lowerLetter"/>
+      <w:lvlText w:val="%5."/>
+      <w:lvlJc w:val="left"/>
+      <w:pPr>
+        <w:ind w:left="3600" w:hanging="360"/>
+      </w:pPr>
+    </w:lvl>
+    <w:lvl w:ilvl="5" w:tplc="0422001B" w:tentative="1">
+      <w:start w:val="1"/>
+      <w:numFmt w:val="lowerRoman"/>
+      <w:lvlText w:val="%6."/>
+      <w:lvlJc w:val="right"/>
+      <w:pPr>
+        <w:ind w:left="4320" w:hanging="180"/>
+      </w:pPr>
+    </w:lvl>
+    <w:lvl w:ilvl="6" w:tplc="0422000F" w:tentative="1">
+      <w:start w:val="1"/>
+      <w:numFmt w:val="decimal"/>
+      <w:lvlText w:val="%7."/>
+      <w:lvlJc w:val="left"/>
+      <w:pPr>
+        <w:ind w:left="5040" w:hanging="360"/>
+      </w:pPr>
+    </w:lvl>
+    <w:lvl w:ilvl="7" w:tplc="04220019" w:tentative="1">
+      <w:start w:val="1"/>
+      <w:numFmt w:val="lowerLetter"/>
+      <w:lvlText w:val="%8."/>
+      <w:lvlJc w:val="left"/>
+      <w:pPr>
+        <w:ind w:left="5760" w:hanging="360"/>
+      </w:pPr>
+    </w:lvl>
+    <w:lvl w:ilvl="8" w:tplc="0422001B" w:tentative="1">
+      <w:start w:val="1"/>
+      <w:numFmt w:val="lowerRoman"/>
+      <w:lvlText w:val="%9."/>
+      <w:lvlJc w:val="right"/>
+      <w:pPr>
+        <w:ind w:left="6480" w:hanging="180"/>
+      </w:pPr>
+    </w:lvl>
+  </w:abstractNum>
+  <w:abstractNum w:abstractNumId="5" w15:restartNumberingAfterBreak="0">
+    <w:nsid w:val="252A6423"/>
+    <w:multiLevelType w:val="hybridMultilevel"/>
+    <w:tmpl w:val="ACB4298A"/>
+    <w:lvl w:ilvl="0" w:tplc="0422000F">
+      <w:start w:val="1"/>
+      <w:numFmt w:val="decimal"/>
+      <w:lvlText w:val="%1."/>
+      <w:lvlJc w:val="left"/>
+      <w:pPr>
+        <w:ind w:left="720" w:hanging="360"/>
+      </w:pPr>
+      <w:rPr>
+        <w:rFonts w:hint="default"/>
+      </w:rPr>
+    </w:lvl>
+    <w:lvl w:ilvl="1" w:tplc="04220019" w:tentative="1">
+      <w:start w:val="1"/>
+      <w:numFmt w:val="lowerLetter"/>
+      <w:lvlText w:val="%2."/>
+      <w:lvlJc w:val="left"/>
+      <w:pPr>
+        <w:ind w:left="1440" w:hanging="360"/>
+      </w:pPr>
+    </w:lvl>
+    <w:lvl w:ilvl="2" w:tplc="0422001B" w:tentative="1">
+      <w:start w:val="1"/>
+      <w:numFmt w:val="lowerRoman"/>
+      <w:lvlText w:val="%3."/>
+      <w:lvlJc w:val="right"/>
+      <w:pPr>
+        <w:ind w:left="2160" w:hanging="180"/>
+      </w:pPr>
+    </w:lvl>
+    <w:lvl w:ilvl="3" w:tplc="0422000F" w:tentative="1">
+      <w:start w:val="1"/>
+      <w:numFmt w:val="decimal"/>
+      <w:lvlText w:val="%4."/>
+      <w:lvlJc w:val="left"/>
+      <w:pPr>
+        <w:ind w:left="2880" w:hanging="360"/>
+      </w:pPr>
+    </w:lvl>
+    <w:lvl w:ilvl="4" w:tplc="04220019" w:tentative="1">
+      <w:start w:val="1"/>
+      <w:numFmt w:val="lowerLetter"/>
+      <w:lvlText w:val="%5."/>
+      <w:lvlJc w:val="left"/>
+      <w:pPr>
+        <w:ind w:left="3600" w:hanging="360"/>
+      </w:pPr>
+    </w:lvl>
+    <w:lvl w:ilvl="5" w:tplc="0422001B" w:tentative="1">
+      <w:start w:val="1"/>
+      <w:numFmt w:val="lowerRoman"/>
+      <w:lvlText w:val="%6."/>
+      <w:lvlJc w:val="right"/>
+      <w:pPr>
+        <w:ind w:left="4320" w:hanging="180"/>
+      </w:pPr>
+    </w:lvl>
+    <w:lvl w:ilvl="6" w:tplc="0422000F" w:tentative="1">
+      <w:start w:val="1"/>
+      <w:numFmt w:val="decimal"/>
+      <w:lvlText w:val="%7."/>
+      <w:lvlJc w:val="left"/>
+      <w:pPr>
+        <w:ind w:left="5040" w:hanging="360"/>
+      </w:pPr>
+    </w:lvl>
+    <w:lvl w:ilvl="7" w:tplc="04220019" w:tentative="1">
+      <w:start w:val="1"/>
+      <w:numFmt w:val="lowerLetter"/>
+      <w:lvlText w:val="%8."/>
+      <w:lvlJc w:val="left"/>
+      <w:pPr>
+        <w:ind w:left="5760" w:hanging="360"/>
+      </w:pPr>
+    </w:lvl>
+    <w:lvl w:ilvl="8" w:tplc="0422001B" w:tentative="1">
+      <w:start w:val="1"/>
+      <w:numFmt w:val="lowerRoman"/>
+      <w:lvlText w:val="%9."/>
+      <w:lvlJc w:val="right"/>
+      <w:pPr>
+        <w:ind w:left="6480" w:hanging="180"/>
+      </w:pPr>
+    </w:lvl>
+  </w:abstractNum>
+  <w:abstractNum w:abstractNumId="6" w15:restartNumberingAfterBreak="0">
     <w:nsid w:val="28917DCB"/>
     <w:multiLevelType w:val="hybridMultilevel"/>
     <w:tmpl w:val="0E146556"/>
@@ -1531,7 +3143,7 @@
       </w:rPr>
     </w:lvl>
   </w:abstractNum>
-  <w:abstractNum w:abstractNumId="3" w15:restartNumberingAfterBreak="0">
+  <w:abstractNum w:abstractNumId="7" w15:restartNumberingAfterBreak="0">
     <w:nsid w:val="2C491FE8"/>
     <w:multiLevelType w:val="hybridMultilevel"/>
     <w:tmpl w:val="F45AC422"/>
@@ -1620,7 +3232,185 @@
       </w:pPr>
     </w:lvl>
   </w:abstractNum>
-  <w:abstractNum w:abstractNumId="4" w15:restartNumberingAfterBreak="0">
+  <w:abstractNum w:abstractNumId="8" w15:restartNumberingAfterBreak="0">
+    <w:nsid w:val="2D0D066A"/>
+    <w:multiLevelType w:val="hybridMultilevel"/>
+    <w:tmpl w:val="E7FAE8BA"/>
+    <w:lvl w:ilvl="0" w:tplc="0422000F">
+      <w:start w:val="1"/>
+      <w:numFmt w:val="decimal"/>
+      <w:lvlText w:val="%1."/>
+      <w:lvlJc w:val="left"/>
+      <w:pPr>
+        <w:ind w:left="720" w:hanging="360"/>
+      </w:pPr>
+      <w:rPr>
+        <w:rFonts w:hint="default"/>
+      </w:rPr>
+    </w:lvl>
+    <w:lvl w:ilvl="1" w:tplc="04220019" w:tentative="1">
+      <w:start w:val="1"/>
+      <w:numFmt w:val="lowerLetter"/>
+      <w:lvlText w:val="%2."/>
+      <w:lvlJc w:val="left"/>
+      <w:pPr>
+        <w:ind w:left="1440" w:hanging="360"/>
+      </w:pPr>
+    </w:lvl>
+    <w:lvl w:ilvl="2" w:tplc="0422001B" w:tentative="1">
+      <w:start w:val="1"/>
+      <w:numFmt w:val="lowerRoman"/>
+      <w:lvlText w:val="%3."/>
+      <w:lvlJc w:val="right"/>
+      <w:pPr>
+        <w:ind w:left="2160" w:hanging="180"/>
+      </w:pPr>
+    </w:lvl>
+    <w:lvl w:ilvl="3" w:tplc="0422000F" w:tentative="1">
+      <w:start w:val="1"/>
+      <w:numFmt w:val="decimal"/>
+      <w:lvlText w:val="%4."/>
+      <w:lvlJc w:val="left"/>
+      <w:pPr>
+        <w:ind w:left="2880" w:hanging="360"/>
+      </w:pPr>
+    </w:lvl>
+    <w:lvl w:ilvl="4" w:tplc="04220019" w:tentative="1">
+      <w:start w:val="1"/>
+      <w:numFmt w:val="lowerLetter"/>
+      <w:lvlText w:val="%5."/>
+      <w:lvlJc w:val="left"/>
+      <w:pPr>
+        <w:ind w:left="3600" w:hanging="360"/>
+      </w:pPr>
+    </w:lvl>
+    <w:lvl w:ilvl="5" w:tplc="0422001B" w:tentative="1">
+      <w:start w:val="1"/>
+      <w:numFmt w:val="lowerRoman"/>
+      <w:lvlText w:val="%6."/>
+      <w:lvlJc w:val="right"/>
+      <w:pPr>
+        <w:ind w:left="4320" w:hanging="180"/>
+      </w:pPr>
+    </w:lvl>
+    <w:lvl w:ilvl="6" w:tplc="0422000F" w:tentative="1">
+      <w:start w:val="1"/>
+      <w:numFmt w:val="decimal"/>
+      <w:lvlText w:val="%7."/>
+      <w:lvlJc w:val="left"/>
+      <w:pPr>
+        <w:ind w:left="5040" w:hanging="360"/>
+      </w:pPr>
+    </w:lvl>
+    <w:lvl w:ilvl="7" w:tplc="04220019" w:tentative="1">
+      <w:start w:val="1"/>
+      <w:numFmt w:val="lowerLetter"/>
+      <w:lvlText w:val="%8."/>
+      <w:lvlJc w:val="left"/>
+      <w:pPr>
+        <w:ind w:left="5760" w:hanging="360"/>
+      </w:pPr>
+    </w:lvl>
+    <w:lvl w:ilvl="8" w:tplc="0422001B" w:tentative="1">
+      <w:start w:val="1"/>
+      <w:numFmt w:val="lowerRoman"/>
+      <w:lvlText w:val="%9."/>
+      <w:lvlJc w:val="right"/>
+      <w:pPr>
+        <w:ind w:left="6480" w:hanging="180"/>
+      </w:pPr>
+    </w:lvl>
+  </w:abstractNum>
+  <w:abstractNum w:abstractNumId="9" w15:restartNumberingAfterBreak="0">
+    <w:nsid w:val="326D4C0F"/>
+    <w:multiLevelType w:val="hybridMultilevel"/>
+    <w:tmpl w:val="C78852CA"/>
+    <w:lvl w:ilvl="0" w:tplc="0422000F">
+      <w:start w:val="1"/>
+      <w:numFmt w:val="decimal"/>
+      <w:lvlText w:val="%1."/>
+      <w:lvlJc w:val="left"/>
+      <w:pPr>
+        <w:ind w:left="720" w:hanging="360"/>
+      </w:pPr>
+      <w:rPr>
+        <w:rFonts w:hint="default"/>
+      </w:rPr>
+    </w:lvl>
+    <w:lvl w:ilvl="1" w:tplc="04220019" w:tentative="1">
+      <w:start w:val="1"/>
+      <w:numFmt w:val="lowerLetter"/>
+      <w:lvlText w:val="%2."/>
+      <w:lvlJc w:val="left"/>
+      <w:pPr>
+        <w:ind w:left="1440" w:hanging="360"/>
+      </w:pPr>
+    </w:lvl>
+    <w:lvl w:ilvl="2" w:tplc="0422001B" w:tentative="1">
+      <w:start w:val="1"/>
+      <w:numFmt w:val="lowerRoman"/>
+      <w:lvlText w:val="%3."/>
+      <w:lvlJc w:val="right"/>
+      <w:pPr>
+        <w:ind w:left="2160" w:hanging="180"/>
+      </w:pPr>
+    </w:lvl>
+    <w:lvl w:ilvl="3" w:tplc="0422000F" w:tentative="1">
+      <w:start w:val="1"/>
+      <w:numFmt w:val="decimal"/>
+      <w:lvlText w:val="%4."/>
+      <w:lvlJc w:val="left"/>
+      <w:pPr>
+        <w:ind w:left="2880" w:hanging="360"/>
+      </w:pPr>
+    </w:lvl>
+    <w:lvl w:ilvl="4" w:tplc="04220019" w:tentative="1">
+      <w:start w:val="1"/>
+      <w:numFmt w:val="lowerLetter"/>
+      <w:lvlText w:val="%5."/>
+      <w:lvlJc w:val="left"/>
+      <w:pPr>
+        <w:ind w:left="3600" w:hanging="360"/>
+      </w:pPr>
+    </w:lvl>
+    <w:lvl w:ilvl="5" w:tplc="0422001B" w:tentative="1">
+      <w:start w:val="1"/>
+      <w:numFmt w:val="lowerRoman"/>
+      <w:lvlText w:val="%6."/>
+      <w:lvlJc w:val="right"/>
+      <w:pPr>
+        <w:ind w:left="4320" w:hanging="180"/>
+      </w:pPr>
+    </w:lvl>
+    <w:lvl w:ilvl="6" w:tplc="0422000F" w:tentative="1">
+      <w:start w:val="1"/>
+      <w:numFmt w:val="decimal"/>
+      <w:lvlText w:val="%7."/>
+      <w:lvlJc w:val="left"/>
+      <w:pPr>
+        <w:ind w:left="5040" w:hanging="360"/>
+      </w:pPr>
+    </w:lvl>
+    <w:lvl w:ilvl="7" w:tplc="04220019" w:tentative="1">
+      <w:start w:val="1"/>
+      <w:numFmt w:val="lowerLetter"/>
+      <w:lvlText w:val="%8."/>
+      <w:lvlJc w:val="left"/>
+      <w:pPr>
+        <w:ind w:left="5760" w:hanging="360"/>
+      </w:pPr>
+    </w:lvl>
+    <w:lvl w:ilvl="8" w:tplc="0422001B" w:tentative="1">
+      <w:start w:val="1"/>
+      <w:numFmt w:val="lowerRoman"/>
+      <w:lvlText w:val="%9."/>
+      <w:lvlJc w:val="right"/>
+      <w:pPr>
+        <w:ind w:left="6480" w:hanging="180"/>
+      </w:pPr>
+    </w:lvl>
+  </w:abstractNum>
+  <w:abstractNum w:abstractNumId="10" w15:restartNumberingAfterBreak="0">
     <w:nsid w:val="3C944790"/>
     <w:multiLevelType w:val="hybridMultilevel"/>
     <w:tmpl w:val="ACCA53B0"/>
@@ -1711,7 +3501,7 @@
       </w:pPr>
     </w:lvl>
   </w:abstractNum>
-  <w:abstractNum w:abstractNumId="5" w15:restartNumberingAfterBreak="0">
+  <w:abstractNum w:abstractNumId="11" w15:restartNumberingAfterBreak="0">
     <w:nsid w:val="430D15EF"/>
     <w:multiLevelType w:val="hybridMultilevel"/>
     <w:tmpl w:val="57CCB4FC"/>
@@ -1802,7 +3592,7 @@
       </w:pPr>
     </w:lvl>
   </w:abstractNum>
-  <w:abstractNum w:abstractNumId="6" w15:restartNumberingAfterBreak="0">
+  <w:abstractNum w:abstractNumId="12" w15:restartNumberingAfterBreak="0">
     <w:nsid w:val="67E17EDC"/>
     <w:multiLevelType w:val="hybridMultilevel"/>
     <w:tmpl w:val="A8508A14"/>
@@ -1891,7 +3681,96 @@
       </w:pPr>
     </w:lvl>
   </w:abstractNum>
-  <w:abstractNum w:abstractNumId="7" w15:restartNumberingAfterBreak="0">
+  <w:abstractNum w:abstractNumId="13" w15:restartNumberingAfterBreak="0">
+    <w:nsid w:val="75FB70B5"/>
+    <w:multiLevelType w:val="hybridMultilevel"/>
+    <w:tmpl w:val="79E25856"/>
+    <w:lvl w:ilvl="0" w:tplc="0422000F">
+      <w:start w:val="1"/>
+      <w:numFmt w:val="decimal"/>
+      <w:lvlText w:val="%1."/>
+      <w:lvlJc w:val="left"/>
+      <w:pPr>
+        <w:ind w:left="720" w:hanging="360"/>
+      </w:pPr>
+      <w:rPr>
+        <w:rFonts w:hint="default"/>
+      </w:rPr>
+    </w:lvl>
+    <w:lvl w:ilvl="1" w:tplc="04220019" w:tentative="1">
+      <w:start w:val="1"/>
+      <w:numFmt w:val="lowerLetter"/>
+      <w:lvlText w:val="%2."/>
+      <w:lvlJc w:val="left"/>
+      <w:pPr>
+        <w:ind w:left="1440" w:hanging="360"/>
+      </w:pPr>
+    </w:lvl>
+    <w:lvl w:ilvl="2" w:tplc="0422001B" w:tentative="1">
+      <w:start w:val="1"/>
+      <w:numFmt w:val="lowerRoman"/>
+      <w:lvlText w:val="%3."/>
+      <w:lvlJc w:val="right"/>
+      <w:pPr>
+        <w:ind w:left="2160" w:hanging="180"/>
+      </w:pPr>
+    </w:lvl>
+    <w:lvl w:ilvl="3" w:tplc="0422000F" w:tentative="1">
+      <w:start w:val="1"/>
+      <w:numFmt w:val="decimal"/>
+      <w:lvlText w:val="%4."/>
+      <w:lvlJc w:val="left"/>
+      <w:pPr>
+        <w:ind w:left="2880" w:hanging="360"/>
+      </w:pPr>
+    </w:lvl>
+    <w:lvl w:ilvl="4" w:tplc="04220019" w:tentative="1">
+      <w:start w:val="1"/>
+      <w:numFmt w:val="lowerLetter"/>
+      <w:lvlText w:val="%5."/>
+      <w:lvlJc w:val="left"/>
+      <w:pPr>
+        <w:ind w:left="3600" w:hanging="360"/>
+      </w:pPr>
+    </w:lvl>
+    <w:lvl w:ilvl="5" w:tplc="0422001B" w:tentative="1">
+      <w:start w:val="1"/>
+      <w:numFmt w:val="lowerRoman"/>
+      <w:lvlText w:val="%6."/>
+      <w:lvlJc w:val="right"/>
+      <w:pPr>
+        <w:ind w:left="4320" w:hanging="180"/>
+      </w:pPr>
+    </w:lvl>
+    <w:lvl w:ilvl="6" w:tplc="0422000F" w:tentative="1">
+      <w:start w:val="1"/>
+      <w:numFmt w:val="decimal"/>
+      <w:lvlText w:val="%7."/>
+      <w:lvlJc w:val="left"/>
+      <w:pPr>
+        <w:ind w:left="5040" w:hanging="360"/>
+      </w:pPr>
+    </w:lvl>
+    <w:lvl w:ilvl="7" w:tplc="04220019" w:tentative="1">
+      <w:start w:val="1"/>
+      <w:numFmt w:val="lowerLetter"/>
+      <w:lvlText w:val="%8."/>
+      <w:lvlJc w:val="left"/>
+      <w:pPr>
+        <w:ind w:left="5760" w:hanging="360"/>
+      </w:pPr>
+    </w:lvl>
+    <w:lvl w:ilvl="8" w:tplc="0422001B" w:tentative="1">
+      <w:start w:val="1"/>
+      <w:numFmt w:val="lowerRoman"/>
+      <w:lvlText w:val="%9."/>
+      <w:lvlJc w:val="right"/>
+      <w:pPr>
+        <w:ind w:left="6480" w:hanging="180"/>
+      </w:pPr>
+    </w:lvl>
+  </w:abstractNum>
+  <w:abstractNum w:abstractNumId="14" w15:restartNumberingAfterBreak="0">
     <w:nsid w:val="7D527FCA"/>
     <w:multiLevelType w:val="hybridMultilevel"/>
     <w:tmpl w:val="E886E522"/>
@@ -1981,28 +3860,49 @@
     </w:lvl>
   </w:abstractNum>
   <w:num w:numId="1">
-    <w:abstractNumId w:val="1"/>
+    <w:abstractNumId w:val="3"/>
   </w:num>
   <w:num w:numId="2">
+    <w:abstractNumId w:val="14"/>
+  </w:num>
+  <w:num w:numId="3">
+    <w:abstractNumId w:val="12"/>
+  </w:num>
+  <w:num w:numId="4">
     <w:abstractNumId w:val="7"/>
   </w:num>
-  <w:num w:numId="3">
-    <w:abstractNumId w:val="6"/>
-  </w:num>
-  <w:num w:numId="4">
-    <w:abstractNumId w:val="3"/>
-  </w:num>
   <w:num w:numId="5">
-    <w:abstractNumId w:val="4"/>
+    <w:abstractNumId w:val="10"/>
   </w:num>
   <w:num w:numId="6">
-    <w:abstractNumId w:val="5"/>
+    <w:abstractNumId w:val="11"/>
   </w:num>
   <w:num w:numId="7">
-    <w:abstractNumId w:val="2"/>
+    <w:abstractNumId w:val="6"/>
   </w:num>
   <w:num w:numId="8">
     <w:abstractNumId w:val="0"/>
+  </w:num>
+  <w:num w:numId="9">
+    <w:abstractNumId w:val="2"/>
+  </w:num>
+  <w:num w:numId="10">
+    <w:abstractNumId w:val="13"/>
+  </w:num>
+  <w:num w:numId="11">
+    <w:abstractNumId w:val="1"/>
+  </w:num>
+  <w:num w:numId="12">
+    <w:abstractNumId w:val="9"/>
+  </w:num>
+  <w:num w:numId="13">
+    <w:abstractNumId w:val="4"/>
+  </w:num>
+  <w:num w:numId="14">
+    <w:abstractNumId w:val="5"/>
+  </w:num>
+  <w:num w:numId="15">
+    <w:abstractNumId w:val="8"/>
   </w:num>
 </w:numbering>
 </file>
@@ -2504,6 +4404,11 @@
       <w:shd w:val="clear" w:color="auto" w:fill="E1DFDD"/>
     </w:rPr>
   </w:style>
+  <w:style w:type="character" w:customStyle="1" w:styleId="a-size-large">
+    <w:name w:val="a-size-large"/>
+    <w:basedOn w:val="a0"/>
+    <w:rsid w:val="0031513F"/>
+  </w:style>
 </w:styles>
 </file>
 
@@ -2807,7 +4712,7 @@
 </file>
 
 <file path=customXml/itemProps1.xml><?xml version="1.0" encoding="utf-8"?>
-<ds:datastoreItem xmlns:ds="http://schemas.openxmlformats.org/officeDocument/2006/customXml" ds:itemID="{21D20404-DF7D-484D-AC22-B9F41192F30E}">
+<ds:datastoreItem xmlns:ds="http://schemas.openxmlformats.org/officeDocument/2006/customXml" ds:itemID="{5B14ADBD-3356-4FF3-80FC-D33A6D6B1F5A}">
   <ds:schemaRefs>
     <ds:schemaRef ds:uri="http://schemas.openxmlformats.org/officeDocument/2006/bibliography"/>
   </ds:schemaRefs>

</xml_diff>